<commit_message>
Advanced with documentation. 06/04 sent.
</commit_message>
<xml_diff>
--- a/Documentacion/Documentación Poker.docx
+++ b/Documentacion/Documentación Poker.docx
@@ -1,6 +1,6 @@
 
 <file path=word/document.xml><?xml version="1.0" encoding="utf-8"?>
-<w:document xmlns:wpc="http://schemas.microsoft.com/office/word/2010/wordprocessingCanvas" xmlns:cx="http://schemas.microsoft.com/office/drawing/2014/chartex" xmlns:cx1="http://schemas.microsoft.com/office/drawing/2015/9/8/chartex" xmlns:cx2="http://schemas.microsoft.com/office/drawing/2015/10/21/chartex" xmlns:cx3="http://schemas.microsoft.com/office/drawing/2016/5/9/chartex" xmlns:cx4="http://schemas.microsoft.com/office/drawing/2016/5/10/chartex" xmlns:cx5="http://schemas.microsoft.com/office/drawing/2016/5/11/chartex" xmlns:mc="http://schemas.openxmlformats.org/markup-compatibility/2006" xmlns:o="urn:schemas-microsoft-com:office:office" xmlns:r="http://schemas.openxmlformats.org/officeDocument/2006/relationships" xmlns:m="http://schemas.openxmlformats.org/officeDocument/2006/math" xmlns:v="urn:schemas-microsoft-com:vml" xmlns:wp14="http://schemas.microsoft.com/office/word/2010/wordprocessingDrawing" xmlns:wp="http://schemas.openxmlformats.org/drawingml/2006/wordprocessingDrawing" xmlns:w10="urn:schemas-microsoft-com:office:word" xmlns:w="http://schemas.openxmlformats.org/wordprocessingml/2006/main" xmlns:w14="http://schemas.microsoft.com/office/word/2010/wordml" xmlns:w15="http://schemas.microsoft.com/office/word/2012/wordml" xmlns:w16se="http://schemas.microsoft.com/office/word/2015/wordml/symex" xmlns:wpg="http://schemas.microsoft.com/office/word/2010/wordprocessingGroup" xmlns:wpi="http://schemas.microsoft.com/office/word/2010/wordprocessingInk" xmlns:wne="http://schemas.microsoft.com/office/word/2006/wordml" xmlns:wps="http://schemas.microsoft.com/office/word/2010/wordprocessingShape" mc:Ignorable="w14 w15 w16se wp14">
+<w:document xmlns:wpc="http://schemas.microsoft.com/office/word/2010/wordprocessingCanvas" xmlns:cx="http://schemas.microsoft.com/office/drawing/2014/chartex" xmlns:cx1="http://schemas.microsoft.com/office/drawing/2015/9/8/chartex" xmlns:cx2="http://schemas.microsoft.com/office/drawing/2015/10/21/chartex" xmlns:cx3="http://schemas.microsoft.com/office/drawing/2016/5/9/chartex" xmlns:cx4="http://schemas.microsoft.com/office/drawing/2016/5/10/chartex" xmlns:cx5="http://schemas.microsoft.com/office/drawing/2016/5/11/chartex" xmlns:cx6="http://schemas.microsoft.com/office/drawing/2016/5/12/chartex" xmlns:cx7="http://schemas.microsoft.com/office/drawing/2016/5/13/chartex" xmlns:cx8="http://schemas.microsoft.com/office/drawing/2016/5/14/chartex" xmlns:mc="http://schemas.openxmlformats.org/markup-compatibility/2006" xmlns:o="urn:schemas-microsoft-com:office:office" xmlns:r="http://schemas.openxmlformats.org/officeDocument/2006/relationships" xmlns:m="http://schemas.openxmlformats.org/officeDocument/2006/math" xmlns:v="urn:schemas-microsoft-com:vml" xmlns:wp14="http://schemas.microsoft.com/office/word/2010/wordprocessingDrawing" xmlns:wp="http://schemas.openxmlformats.org/drawingml/2006/wordprocessingDrawing" xmlns:w10="urn:schemas-microsoft-com:office:word" xmlns:w="http://schemas.openxmlformats.org/wordprocessingml/2006/main" xmlns:w14="http://schemas.microsoft.com/office/word/2010/wordml" xmlns:w15="http://schemas.microsoft.com/office/word/2012/wordml" xmlns:w16se="http://schemas.microsoft.com/office/word/2015/wordml/symex" xmlns:wpg="http://schemas.microsoft.com/office/word/2010/wordprocessingGroup" xmlns:wpi="http://schemas.microsoft.com/office/word/2010/wordprocessingInk" xmlns:wne="http://schemas.microsoft.com/office/word/2006/wordml" xmlns:wps="http://schemas.microsoft.com/office/word/2010/wordprocessingShape" mc:Ignorable="w14 w15 w16se wp14">
   <w:body>
     <w:sdt>
       <w:sdtPr>
@@ -3466,6 +3466,7 @@
                                 <w:calendar w:val="gregorian"/>
                               </w:date>
                             </w:sdtPr>
+                            <w:sdtEndPr/>
                             <w:sdtContent>
                               <w:p>
                                 <w:pPr>
@@ -3791,6 +3792,7 @@
                               <w:dataBinding w:prefixMappings="xmlns:ns0='http://purl.org/dc/elements/1.1/' xmlns:ns1='http://schemas.openxmlformats.org/package/2006/metadata/core-properties' " w:xpath="/ns1:coreProperties[1]/ns0:creator[1]" w:storeItemID="{6C3C8BC8-F283-45AE-878A-BAB7291924A1}"/>
                               <w:text/>
                             </w:sdtPr>
+                            <w:sdtEndPr/>
                             <w:sdtContent>
                               <w:r>
                                 <w:rPr>
@@ -3826,6 +3828,7 @@
                               <w:dataBinding w:prefixMappings="xmlns:ns0='http://schemas.openxmlformats.org/officeDocument/2006/extended-properties' " w:xpath="/ns0:Properties[1]/ns0:Company[1]" w:storeItemID="{6668398D-A668-4E3E-A5EB-62B293D839F1}"/>
                               <w:text/>
                             </w:sdtPr>
+                            <w:sdtEndPr/>
                             <w:sdtContent>
                               <w:r>
                                 <w:rPr>
@@ -4070,6 +4073,7 @@
                               <w:dataBinding w:prefixMappings="xmlns:ns0='http://purl.org/dc/elements/1.1/' xmlns:ns1='http://schemas.openxmlformats.org/package/2006/metadata/core-properties' " w:xpath="/ns1:coreProperties[1]/ns0:title[1]" w:storeItemID="{6C3C8BC8-F283-45AE-878A-BAB7291924A1}"/>
                               <w:text/>
                             </w:sdtPr>
+                            <w:sdtEndPr/>
                             <w:sdtContent>
                               <w:r>
                                 <w:rPr>
@@ -4136,6 +4140,7 @@
                               <w:dataBinding w:prefixMappings="xmlns:ns0='http://purl.org/dc/elements/1.1/' xmlns:ns1='http://schemas.openxmlformats.org/package/2006/metadata/core-properties' " w:xpath="/ns1:coreProperties[1]/ns0:subject[1]" w:storeItemID="{6C3C8BC8-F283-45AE-878A-BAB7291924A1}"/>
                               <w:text/>
                             </w:sdtPr>
+                            <w:sdtEndPr/>
                             <w:sdtContent>
                               <w:r>
                                 <w:rPr>
@@ -4215,7 +4220,7 @@
           <w:r>
             <w:fldChar w:fldCharType="separate"/>
           </w:r>
-          <w:hyperlink w:anchor="_Toc478661771" w:history="1">
+          <w:hyperlink w:anchor="_Toc479100087" w:history="1">
             <w:r>
               <w:rPr>
                 <w:rStyle w:val="Hipervnculo"/>
@@ -4242,7 +4247,7 @@
                 <w:noProof/>
                 <w:webHidden/>
               </w:rPr>
-              <w:instrText xml:space="preserve"> PAGEREF _Toc478661771 \h </w:instrText>
+              <w:instrText xml:space="preserve"> PAGEREF _Toc479100087 \h </w:instrText>
             </w:r>
             <w:r>
               <w:rPr>
@@ -4285,7 +4290,7 @@
               <w:lang w:eastAsia="es-ES"/>
             </w:rPr>
           </w:pPr>
-          <w:hyperlink w:anchor="_Toc478661772" w:history="1">
+          <w:hyperlink w:anchor="_Toc479100088" w:history="1">
             <w:r>
               <w:rPr>
                 <w:rStyle w:val="Hipervnculo"/>
@@ -4312,7 +4317,7 @@
                 <w:noProof/>
                 <w:webHidden/>
               </w:rPr>
-              <w:instrText xml:space="preserve"> PAGEREF _Toc478661772 \h </w:instrText>
+              <w:instrText xml:space="preserve"> PAGEREF _Toc479100088 \h </w:instrText>
             </w:r>
             <w:r>
               <w:rPr>
@@ -4355,7 +4360,7 @@
               <w:lang w:eastAsia="es-ES"/>
             </w:rPr>
           </w:pPr>
-          <w:hyperlink w:anchor="_Toc478661773" w:history="1">
+          <w:hyperlink w:anchor="_Toc479100089" w:history="1">
             <w:r>
               <w:rPr>
                 <w:rStyle w:val="Hipervnculo"/>
@@ -4382,7 +4387,7 @@
                 <w:noProof/>
                 <w:webHidden/>
               </w:rPr>
-              <w:instrText xml:space="preserve"> PAGEREF _Toc478661773 \h </w:instrText>
+              <w:instrText xml:space="preserve"> PAGEREF _Toc479100089 \h </w:instrText>
             </w:r>
             <w:r>
               <w:rPr>
@@ -4425,7 +4430,7 @@
               <w:lang w:eastAsia="es-ES"/>
             </w:rPr>
           </w:pPr>
-          <w:hyperlink w:anchor="_Toc478661774" w:history="1">
+          <w:hyperlink w:anchor="_Toc479100090" w:history="1">
             <w:r>
               <w:rPr>
                 <w:rStyle w:val="Hipervnculo"/>
@@ -4452,7 +4457,7 @@
                 <w:noProof/>
                 <w:webHidden/>
               </w:rPr>
-              <w:instrText xml:space="preserve"> PAGEREF _Toc478661774 \h </w:instrText>
+              <w:instrText xml:space="preserve"> PAGEREF _Toc479100090 \h </w:instrText>
             </w:r>
             <w:r>
               <w:rPr>
@@ -4495,7 +4500,7 @@
               <w:lang w:eastAsia="es-ES"/>
             </w:rPr>
           </w:pPr>
-          <w:hyperlink w:anchor="_Toc478661775" w:history="1">
+          <w:hyperlink w:anchor="_Toc479100091" w:history="1">
             <w:r>
               <w:rPr>
                 <w:rStyle w:val="Hipervnculo"/>
@@ -4522,7 +4527,7 @@
                 <w:noProof/>
                 <w:webHidden/>
               </w:rPr>
-              <w:instrText xml:space="preserve"> PAGEREF _Toc478661775 \h </w:instrText>
+              <w:instrText xml:space="preserve"> PAGEREF _Toc479100091 \h </w:instrText>
             </w:r>
             <w:r>
               <w:rPr>
@@ -4565,7 +4570,7 @@
               <w:lang w:eastAsia="es-ES"/>
             </w:rPr>
           </w:pPr>
-          <w:hyperlink w:anchor="_Toc478661776" w:history="1">
+          <w:hyperlink w:anchor="_Toc479100092" w:history="1">
             <w:r>
               <w:rPr>
                 <w:rStyle w:val="Hipervnculo"/>
@@ -4592,7 +4597,7 @@
                 <w:noProof/>
                 <w:webHidden/>
               </w:rPr>
-              <w:instrText xml:space="preserve"> PAGEREF _Toc478661776 \h </w:instrText>
+              <w:instrText xml:space="preserve"> PAGEREF _Toc479100092 \h </w:instrText>
             </w:r>
             <w:r>
               <w:rPr>
@@ -4635,7 +4640,7 @@
               <w:lang w:eastAsia="es-ES"/>
             </w:rPr>
           </w:pPr>
-          <w:hyperlink w:anchor="_Toc478661777" w:history="1">
+          <w:hyperlink w:anchor="_Toc479100093" w:history="1">
             <w:r>
               <w:rPr>
                 <w:rStyle w:val="Hipervnculo"/>
@@ -4662,7 +4667,7 @@
                 <w:noProof/>
                 <w:webHidden/>
               </w:rPr>
-              <w:instrText xml:space="preserve"> PAGEREF _Toc478661777 \h </w:instrText>
+              <w:instrText xml:space="preserve"> PAGEREF _Toc479100093 \h </w:instrText>
             </w:r>
             <w:r>
               <w:rPr>
@@ -4705,7 +4710,7 @@
               <w:lang w:eastAsia="es-ES"/>
             </w:rPr>
           </w:pPr>
-          <w:hyperlink w:anchor="_Toc478661778" w:history="1">
+          <w:hyperlink w:anchor="_Toc479100094" w:history="1">
             <w:r>
               <w:rPr>
                 <w:rStyle w:val="Hipervnculo"/>
@@ -4732,7 +4737,7 @@
                 <w:noProof/>
                 <w:webHidden/>
               </w:rPr>
-              <w:instrText xml:space="preserve"> PAGEREF _Toc478661778 \h </w:instrText>
+              <w:instrText xml:space="preserve"> PAGEREF _Toc479100094 \h </w:instrText>
             </w:r>
             <w:r>
               <w:rPr>
@@ -4775,7 +4780,7 @@
               <w:lang w:eastAsia="es-ES"/>
             </w:rPr>
           </w:pPr>
-          <w:hyperlink w:anchor="_Toc478661779" w:history="1">
+          <w:hyperlink w:anchor="_Toc479100095" w:history="1">
             <w:r>
               <w:rPr>
                 <w:rStyle w:val="Hipervnculo"/>
@@ -4802,7 +4807,7 @@
                 <w:noProof/>
                 <w:webHidden/>
               </w:rPr>
-              <w:instrText xml:space="preserve"> PAGEREF _Toc478661779 \h </w:instrText>
+              <w:instrText xml:space="preserve"> PAGEREF _Toc479100095 \h </w:instrText>
             </w:r>
             <w:r>
               <w:rPr>
@@ -4845,7 +4850,7 @@
               <w:lang w:eastAsia="es-ES"/>
             </w:rPr>
           </w:pPr>
-          <w:hyperlink w:anchor="_Toc478661780" w:history="1">
+          <w:hyperlink w:anchor="_Toc479100096" w:history="1">
             <w:r>
               <w:rPr>
                 <w:rStyle w:val="Hipervnculo"/>
@@ -4872,7 +4877,7 @@
                 <w:noProof/>
                 <w:webHidden/>
               </w:rPr>
-              <w:instrText xml:space="preserve"> PAGEREF _Toc478661780 \h </w:instrText>
+              <w:instrText xml:space="preserve"> PAGEREF _Toc479100096 \h </w:instrText>
             </w:r>
             <w:r>
               <w:rPr>
@@ -4915,7 +4920,7 @@
               <w:lang w:eastAsia="es-ES"/>
             </w:rPr>
           </w:pPr>
-          <w:hyperlink w:anchor="_Toc478661781" w:history="1">
+          <w:hyperlink w:anchor="_Toc479100097" w:history="1">
             <w:r>
               <w:rPr>
                 <w:rStyle w:val="Hipervnculo"/>
@@ -4942,7 +4947,7 @@
                 <w:noProof/>
                 <w:webHidden/>
               </w:rPr>
-              <w:instrText xml:space="preserve"> PAGEREF _Toc478661781 \h </w:instrText>
+              <w:instrText xml:space="preserve"> PAGEREF _Toc479100097 \h </w:instrText>
             </w:r>
             <w:r>
               <w:rPr>
@@ -4985,7 +4990,7 @@
               <w:lang w:eastAsia="es-ES"/>
             </w:rPr>
           </w:pPr>
-          <w:hyperlink w:anchor="_Toc478661782" w:history="1">
+          <w:hyperlink w:anchor="_Toc479100098" w:history="1">
             <w:r>
               <w:rPr>
                 <w:rStyle w:val="Hipervnculo"/>
@@ -5012,7 +5017,7 @@
                 <w:noProof/>
                 <w:webHidden/>
               </w:rPr>
-              <w:instrText xml:space="preserve"> PAGEREF _Toc478661782 \h </w:instrText>
+              <w:instrText xml:space="preserve"> PAGEREF _Toc479100098 \h </w:instrText>
             </w:r>
             <w:r>
               <w:rPr>
@@ -5055,7 +5060,7 @@
               <w:lang w:eastAsia="es-ES"/>
             </w:rPr>
           </w:pPr>
-          <w:hyperlink w:anchor="_Toc478661783" w:history="1">
+          <w:hyperlink w:anchor="_Toc479100099" w:history="1">
             <w:r>
               <w:rPr>
                 <w:rStyle w:val="Hipervnculo"/>
@@ -5082,7 +5087,7 @@
                 <w:noProof/>
                 <w:webHidden/>
               </w:rPr>
-              <w:instrText xml:space="preserve"> PAGEREF _Toc478661783 \h </w:instrText>
+              <w:instrText xml:space="preserve"> PAGEREF _Toc479100099 \h </w:instrText>
             </w:r>
             <w:r>
               <w:rPr>
@@ -5125,7 +5130,7 @@
               <w:lang w:eastAsia="es-ES"/>
             </w:rPr>
           </w:pPr>
-          <w:hyperlink w:anchor="_Toc478661784" w:history="1">
+          <w:hyperlink w:anchor="_Toc479100100" w:history="1">
             <w:r>
               <w:rPr>
                 <w:rStyle w:val="Hipervnculo"/>
@@ -5152,7 +5157,7 @@
                 <w:noProof/>
                 <w:webHidden/>
               </w:rPr>
-              <w:instrText xml:space="preserve"> PAGEREF _Toc478661784 \h </w:instrText>
+              <w:instrText xml:space="preserve"> PAGEREF _Toc479100100 \h </w:instrText>
             </w:r>
             <w:r>
               <w:rPr>
@@ -5195,7 +5200,7 @@
               <w:lang w:eastAsia="es-ES"/>
             </w:rPr>
           </w:pPr>
-          <w:hyperlink w:anchor="_Toc478661785" w:history="1">
+          <w:hyperlink w:anchor="_Toc479100101" w:history="1">
             <w:r>
               <w:rPr>
                 <w:rStyle w:val="Hipervnculo"/>
@@ -5222,7 +5227,7 @@
                 <w:noProof/>
                 <w:webHidden/>
               </w:rPr>
-              <w:instrText xml:space="preserve"> PAGEREF _Toc478661785 \h </w:instrText>
+              <w:instrText xml:space="preserve"> PAGEREF _Toc479100101 \h </w:instrText>
             </w:r>
             <w:r>
               <w:rPr>
@@ -5265,7 +5270,7 @@
               <w:lang w:eastAsia="es-ES"/>
             </w:rPr>
           </w:pPr>
-          <w:hyperlink w:anchor="_Toc478661786" w:history="1">
+          <w:hyperlink w:anchor="_Toc479100102" w:history="1">
             <w:r>
               <w:rPr>
                 <w:rStyle w:val="Hipervnculo"/>
@@ -5292,7 +5297,7 @@
                 <w:noProof/>
                 <w:webHidden/>
               </w:rPr>
-              <w:instrText xml:space="preserve"> PAGEREF _Toc478661786 \h </w:instrText>
+              <w:instrText xml:space="preserve"> PAGEREF _Toc479100102 \h </w:instrText>
             </w:r>
             <w:r>
               <w:rPr>
@@ -5335,7 +5340,7 @@
               <w:lang w:eastAsia="es-ES"/>
             </w:rPr>
           </w:pPr>
-          <w:hyperlink w:anchor="_Toc478661787" w:history="1">
+          <w:hyperlink w:anchor="_Toc479100103" w:history="1">
             <w:r>
               <w:rPr>
                 <w:rStyle w:val="Hipervnculo"/>
@@ -5362,7 +5367,7 @@
                 <w:noProof/>
                 <w:webHidden/>
               </w:rPr>
-              <w:instrText xml:space="preserve"> PAGEREF _Toc478661787 \h </w:instrText>
+              <w:instrText xml:space="preserve"> PAGEREF _Toc479100103 \h </w:instrText>
             </w:r>
             <w:r>
               <w:rPr>
@@ -5405,7 +5410,7 @@
               <w:lang w:eastAsia="es-ES"/>
             </w:rPr>
           </w:pPr>
-          <w:hyperlink w:anchor="_Toc478661788" w:history="1">
+          <w:hyperlink w:anchor="_Toc479100104" w:history="1">
             <w:r>
               <w:rPr>
                 <w:rStyle w:val="Hipervnculo"/>
@@ -5432,7 +5437,7 @@
                 <w:noProof/>
                 <w:webHidden/>
               </w:rPr>
-              <w:instrText xml:space="preserve"> PAGEREF _Toc478661788 \h </w:instrText>
+              <w:instrText xml:space="preserve"> PAGEREF _Toc479100104 \h </w:instrText>
             </w:r>
             <w:r>
               <w:rPr>
@@ -5475,7 +5480,7 @@
               <w:lang w:eastAsia="es-ES"/>
             </w:rPr>
           </w:pPr>
-          <w:hyperlink w:anchor="_Toc478661789" w:history="1">
+          <w:hyperlink w:anchor="_Toc479100105" w:history="1">
             <w:r>
               <w:rPr>
                 <w:rStyle w:val="Hipervnculo"/>
@@ -5502,7 +5507,7 @@
                 <w:noProof/>
                 <w:webHidden/>
               </w:rPr>
-              <w:instrText xml:space="preserve"> PAGEREF _Toc478661789 \h </w:instrText>
+              <w:instrText xml:space="preserve"> PAGEREF _Toc479100105 \h </w:instrText>
             </w:r>
             <w:r>
               <w:rPr>
@@ -5545,7 +5550,7 @@
               <w:lang w:eastAsia="es-ES"/>
             </w:rPr>
           </w:pPr>
-          <w:hyperlink w:anchor="_Toc478661790" w:history="1">
+          <w:hyperlink w:anchor="_Toc479100106" w:history="1">
             <w:r>
               <w:rPr>
                 <w:rStyle w:val="Hipervnculo"/>
@@ -5572,7 +5577,7 @@
                 <w:noProof/>
                 <w:webHidden/>
               </w:rPr>
-              <w:instrText xml:space="preserve"> PAGEREF _Toc478661790 \h </w:instrText>
+              <w:instrText xml:space="preserve"> PAGEREF _Toc479100106 \h </w:instrText>
             </w:r>
             <w:r>
               <w:rPr>
@@ -5592,7 +5597,427 @@
                 <w:noProof/>
                 <w:webHidden/>
               </w:rPr>
-              <w:t>5</w:t>
+              <w:t>6</w:t>
+            </w:r>
+            <w:r>
+              <w:rPr>
+                <w:noProof/>
+                <w:webHidden/>
+              </w:rPr>
+              <w:fldChar w:fldCharType="end"/>
+            </w:r>
+          </w:hyperlink>
+        </w:p>
+        <w:p>
+          <w:pPr>
+            <w:pStyle w:val="TDC3"/>
+            <w:tabs>
+              <w:tab w:val="right" w:leader="dot" w:pos="8494"/>
+            </w:tabs>
+            <w:rPr>
+              <w:rFonts w:eastAsiaTheme="minorEastAsia"/>
+              <w:noProof/>
+              <w:lang w:eastAsia="es-ES"/>
+            </w:rPr>
+          </w:pPr>
+          <w:hyperlink w:anchor="_Toc479100107" w:history="1">
+            <w:r>
+              <w:rPr>
+                <w:rStyle w:val="Hipervnculo"/>
+                <w:noProof/>
+              </w:rPr>
+              <w:t>Registro de un usuario nuevo</w:t>
+            </w:r>
+            <w:r>
+              <w:rPr>
+                <w:noProof/>
+                <w:webHidden/>
+              </w:rPr>
+              <w:tab/>
+            </w:r>
+            <w:r>
+              <w:rPr>
+                <w:noProof/>
+                <w:webHidden/>
+              </w:rPr>
+              <w:fldChar w:fldCharType="begin"/>
+            </w:r>
+            <w:r>
+              <w:rPr>
+                <w:noProof/>
+                <w:webHidden/>
+              </w:rPr>
+              <w:instrText xml:space="preserve"> PAGEREF _Toc479100107 \h </w:instrText>
+            </w:r>
+            <w:r>
+              <w:rPr>
+                <w:noProof/>
+                <w:webHidden/>
+              </w:rPr>
+            </w:r>
+            <w:r>
+              <w:rPr>
+                <w:noProof/>
+                <w:webHidden/>
+              </w:rPr>
+              <w:fldChar w:fldCharType="separate"/>
+            </w:r>
+            <w:r>
+              <w:rPr>
+                <w:noProof/>
+                <w:webHidden/>
+              </w:rPr>
+              <w:t>7</w:t>
+            </w:r>
+            <w:r>
+              <w:rPr>
+                <w:noProof/>
+                <w:webHidden/>
+              </w:rPr>
+              <w:fldChar w:fldCharType="end"/>
+            </w:r>
+          </w:hyperlink>
+        </w:p>
+        <w:p>
+          <w:pPr>
+            <w:pStyle w:val="TDC3"/>
+            <w:tabs>
+              <w:tab w:val="right" w:leader="dot" w:pos="8494"/>
+            </w:tabs>
+            <w:rPr>
+              <w:rFonts w:eastAsiaTheme="minorEastAsia"/>
+              <w:noProof/>
+              <w:lang w:eastAsia="es-ES"/>
+            </w:rPr>
+          </w:pPr>
+          <w:hyperlink w:anchor="_Toc479100108" w:history="1">
+            <w:r>
+              <w:rPr>
+                <w:rStyle w:val="Hipervnculo"/>
+                <w:noProof/>
+              </w:rPr>
+              <w:t>Sistema de inicio de sesión</w:t>
+            </w:r>
+            <w:r>
+              <w:rPr>
+                <w:noProof/>
+                <w:webHidden/>
+              </w:rPr>
+              <w:tab/>
+            </w:r>
+            <w:r>
+              <w:rPr>
+                <w:noProof/>
+                <w:webHidden/>
+              </w:rPr>
+              <w:fldChar w:fldCharType="begin"/>
+            </w:r>
+            <w:r>
+              <w:rPr>
+                <w:noProof/>
+                <w:webHidden/>
+              </w:rPr>
+              <w:instrText xml:space="preserve"> PAGEREF _Toc479100108 \h </w:instrText>
+            </w:r>
+            <w:r>
+              <w:rPr>
+                <w:noProof/>
+                <w:webHidden/>
+              </w:rPr>
+            </w:r>
+            <w:r>
+              <w:rPr>
+                <w:noProof/>
+                <w:webHidden/>
+              </w:rPr>
+              <w:fldChar w:fldCharType="separate"/>
+            </w:r>
+            <w:r>
+              <w:rPr>
+                <w:noProof/>
+                <w:webHidden/>
+              </w:rPr>
+              <w:t>8</w:t>
+            </w:r>
+            <w:r>
+              <w:rPr>
+                <w:noProof/>
+                <w:webHidden/>
+              </w:rPr>
+              <w:fldChar w:fldCharType="end"/>
+            </w:r>
+          </w:hyperlink>
+        </w:p>
+        <w:p>
+          <w:pPr>
+            <w:pStyle w:val="TDC3"/>
+            <w:tabs>
+              <w:tab w:val="right" w:leader="dot" w:pos="8494"/>
+            </w:tabs>
+            <w:rPr>
+              <w:rFonts w:eastAsiaTheme="minorEastAsia"/>
+              <w:noProof/>
+              <w:lang w:eastAsia="es-ES"/>
+            </w:rPr>
+          </w:pPr>
+          <w:hyperlink w:anchor="_Toc479100109" w:history="1">
+            <w:r>
+              <w:rPr>
+                <w:rStyle w:val="Hipervnculo"/>
+                <w:noProof/>
+              </w:rPr>
+              <w:t>Creación de partida nueva</w:t>
+            </w:r>
+            <w:r>
+              <w:rPr>
+                <w:noProof/>
+                <w:webHidden/>
+              </w:rPr>
+              <w:tab/>
+            </w:r>
+            <w:r>
+              <w:rPr>
+                <w:noProof/>
+                <w:webHidden/>
+              </w:rPr>
+              <w:fldChar w:fldCharType="begin"/>
+            </w:r>
+            <w:r>
+              <w:rPr>
+                <w:noProof/>
+                <w:webHidden/>
+              </w:rPr>
+              <w:instrText xml:space="preserve"> PAGEREF _Toc479100109 \h </w:instrText>
+            </w:r>
+            <w:r>
+              <w:rPr>
+                <w:noProof/>
+                <w:webHidden/>
+              </w:rPr>
+            </w:r>
+            <w:r>
+              <w:rPr>
+                <w:noProof/>
+                <w:webHidden/>
+              </w:rPr>
+              <w:fldChar w:fldCharType="separate"/>
+            </w:r>
+            <w:r>
+              <w:rPr>
+                <w:noProof/>
+                <w:webHidden/>
+              </w:rPr>
+              <w:t>9</w:t>
+            </w:r>
+            <w:r>
+              <w:rPr>
+                <w:noProof/>
+                <w:webHidden/>
+              </w:rPr>
+              <w:fldChar w:fldCharType="end"/>
+            </w:r>
+          </w:hyperlink>
+        </w:p>
+        <w:p>
+          <w:pPr>
+            <w:pStyle w:val="TDC3"/>
+            <w:tabs>
+              <w:tab w:val="right" w:leader="dot" w:pos="8494"/>
+            </w:tabs>
+            <w:rPr>
+              <w:rFonts w:eastAsiaTheme="minorEastAsia"/>
+              <w:noProof/>
+              <w:lang w:eastAsia="es-ES"/>
+            </w:rPr>
+          </w:pPr>
+          <w:hyperlink w:anchor="_Toc479100110" w:history="1">
+            <w:r>
+              <w:rPr>
+                <w:rStyle w:val="Hipervnculo"/>
+                <w:noProof/>
+              </w:rPr>
+              <w:t>Unirse a una partida ya creada</w:t>
+            </w:r>
+            <w:r>
+              <w:rPr>
+                <w:noProof/>
+                <w:webHidden/>
+              </w:rPr>
+              <w:tab/>
+            </w:r>
+            <w:r>
+              <w:rPr>
+                <w:noProof/>
+                <w:webHidden/>
+              </w:rPr>
+              <w:fldChar w:fldCharType="begin"/>
+            </w:r>
+            <w:r>
+              <w:rPr>
+                <w:noProof/>
+                <w:webHidden/>
+              </w:rPr>
+              <w:instrText xml:space="preserve"> PAGEREF _Toc479100110 \h </w:instrText>
+            </w:r>
+            <w:r>
+              <w:rPr>
+                <w:noProof/>
+                <w:webHidden/>
+              </w:rPr>
+            </w:r>
+            <w:r>
+              <w:rPr>
+                <w:noProof/>
+                <w:webHidden/>
+              </w:rPr>
+              <w:fldChar w:fldCharType="separate"/>
+            </w:r>
+            <w:r>
+              <w:rPr>
+                <w:noProof/>
+                <w:webHidden/>
+              </w:rPr>
+              <w:t>10</w:t>
+            </w:r>
+            <w:r>
+              <w:rPr>
+                <w:noProof/>
+                <w:webHidden/>
+              </w:rPr>
+              <w:fldChar w:fldCharType="end"/>
+            </w:r>
+          </w:hyperlink>
+        </w:p>
+        <w:p>
+          <w:pPr>
+            <w:pStyle w:val="TDC3"/>
+            <w:tabs>
+              <w:tab w:val="right" w:leader="dot" w:pos="8494"/>
+            </w:tabs>
+            <w:rPr>
+              <w:rFonts w:eastAsiaTheme="minorEastAsia"/>
+              <w:noProof/>
+              <w:lang w:eastAsia="es-ES"/>
+            </w:rPr>
+          </w:pPr>
+          <w:hyperlink w:anchor="_Toc479100111" w:history="1">
+            <w:r>
+              <w:rPr>
+                <w:rStyle w:val="Hipervnculo"/>
+                <w:noProof/>
+              </w:rPr>
+              <w:t>Thread independiente de estatus</w:t>
+            </w:r>
+            <w:r>
+              <w:rPr>
+                <w:noProof/>
+                <w:webHidden/>
+              </w:rPr>
+              <w:tab/>
+            </w:r>
+            <w:r>
+              <w:rPr>
+                <w:noProof/>
+                <w:webHidden/>
+              </w:rPr>
+              <w:fldChar w:fldCharType="begin"/>
+            </w:r>
+            <w:r>
+              <w:rPr>
+                <w:noProof/>
+                <w:webHidden/>
+              </w:rPr>
+              <w:instrText xml:space="preserve"> PAGEREF _Toc479100111 \h </w:instrText>
+            </w:r>
+            <w:r>
+              <w:rPr>
+                <w:noProof/>
+                <w:webHidden/>
+              </w:rPr>
+            </w:r>
+            <w:r>
+              <w:rPr>
+                <w:noProof/>
+                <w:webHidden/>
+              </w:rPr>
+              <w:fldChar w:fldCharType="separate"/>
+            </w:r>
+            <w:r>
+              <w:rPr>
+                <w:noProof/>
+                <w:webHidden/>
+              </w:rPr>
+              <w:t>11</w:t>
+            </w:r>
+            <w:r>
+              <w:rPr>
+                <w:noProof/>
+                <w:webHidden/>
+              </w:rPr>
+              <w:fldChar w:fldCharType="end"/>
+            </w:r>
+          </w:hyperlink>
+        </w:p>
+        <w:p>
+          <w:pPr>
+            <w:pStyle w:val="TDC3"/>
+            <w:tabs>
+              <w:tab w:val="right" w:leader="dot" w:pos="8494"/>
+            </w:tabs>
+            <w:rPr>
+              <w:rFonts w:eastAsiaTheme="minorEastAsia"/>
+              <w:noProof/>
+              <w:lang w:eastAsia="es-ES"/>
+            </w:rPr>
+          </w:pPr>
+          <w:hyperlink w:anchor="_Toc479100112" w:history="1">
+            <w:r>
+              <w:rPr>
+                <w:rStyle w:val="Hipervnculo"/>
+                <w:noProof/>
+              </w:rPr>
+              <w:t>Funcionamiento de ronda</w:t>
+            </w:r>
+            <w:r>
+              <w:rPr>
+                <w:noProof/>
+                <w:webHidden/>
+              </w:rPr>
+              <w:tab/>
+            </w:r>
+            <w:r>
+              <w:rPr>
+                <w:noProof/>
+                <w:webHidden/>
+              </w:rPr>
+              <w:fldChar w:fldCharType="begin"/>
+            </w:r>
+            <w:r>
+              <w:rPr>
+                <w:noProof/>
+                <w:webHidden/>
+              </w:rPr>
+              <w:instrText xml:space="preserve"> PAGEREF _Toc479100112 \h </w:instrText>
+            </w:r>
+            <w:r>
+              <w:rPr>
+                <w:noProof/>
+                <w:webHidden/>
+              </w:rPr>
+            </w:r>
+            <w:r>
+              <w:rPr>
+                <w:noProof/>
+                <w:webHidden/>
+              </w:rPr>
+              <w:fldChar w:fldCharType="separate"/>
+            </w:r>
+            <w:r>
+              <w:rPr>
+                <w:noProof/>
+                <w:webHidden/>
+              </w:rPr>
+              <w:t>12</w:t>
             </w:r>
             <w:r>
               <w:rPr>
@@ -5615,7 +6040,7 @@
               <w:lang w:eastAsia="es-ES"/>
             </w:rPr>
           </w:pPr>
-          <w:hyperlink w:anchor="_Toc478661791" w:history="1">
+          <w:hyperlink w:anchor="_Toc479100113" w:history="1">
             <w:r>
               <w:rPr>
                 <w:rStyle w:val="Hipervnculo"/>
@@ -5642,7 +6067,7 @@
                 <w:noProof/>
                 <w:webHidden/>
               </w:rPr>
-              <w:instrText xml:space="preserve"> PAGEREF _Toc478661791 \h </w:instrText>
+              <w:instrText xml:space="preserve"> PAGEREF _Toc479100113 \h </w:instrText>
             </w:r>
             <w:r>
               <w:rPr>
@@ -5662,7 +6087,7 @@
                 <w:noProof/>
                 <w:webHidden/>
               </w:rPr>
-              <w:t>5</w:t>
+              <w:t>7</w:t>
             </w:r>
             <w:r>
               <w:rPr>
@@ -5685,7 +6110,7 @@
               <w:lang w:eastAsia="es-ES"/>
             </w:rPr>
           </w:pPr>
-          <w:hyperlink w:anchor="_Toc478661792" w:history="1">
+          <w:hyperlink w:anchor="_Toc479100114" w:history="1">
             <w:r>
               <w:rPr>
                 <w:rStyle w:val="Hipervnculo"/>
@@ -5712,7 +6137,7 @@
                 <w:noProof/>
                 <w:webHidden/>
               </w:rPr>
-              <w:instrText xml:space="preserve"> PAGEREF _Toc478661792 \h </w:instrText>
+              <w:instrText xml:space="preserve"> PAGEREF _Toc479100114 \h </w:instrText>
             </w:r>
             <w:r>
               <w:rPr>
@@ -5732,7 +6157,147 @@
                 <w:noProof/>
                 <w:webHidden/>
               </w:rPr>
-              <w:t>5</w:t>
+              <w:t>13</w:t>
+            </w:r>
+            <w:r>
+              <w:rPr>
+                <w:noProof/>
+                <w:webHidden/>
+              </w:rPr>
+              <w:fldChar w:fldCharType="end"/>
+            </w:r>
+          </w:hyperlink>
+        </w:p>
+        <w:p>
+          <w:pPr>
+            <w:pStyle w:val="TDC3"/>
+            <w:tabs>
+              <w:tab w:val="right" w:leader="dot" w:pos="8494"/>
+            </w:tabs>
+            <w:rPr>
+              <w:rFonts w:eastAsiaTheme="minorEastAsia"/>
+              <w:noProof/>
+              <w:lang w:eastAsia="es-ES"/>
+            </w:rPr>
+          </w:pPr>
+          <w:hyperlink w:anchor="_Toc479100115" w:history="1">
+            <w:r>
+              <w:rPr>
+                <w:rStyle w:val="Hipervnculo"/>
+                <w:noProof/>
+              </w:rPr>
+              <w:t>Menú Principal</w:t>
+            </w:r>
+            <w:r>
+              <w:rPr>
+                <w:noProof/>
+                <w:webHidden/>
+              </w:rPr>
+              <w:tab/>
+            </w:r>
+            <w:r>
+              <w:rPr>
+                <w:noProof/>
+                <w:webHidden/>
+              </w:rPr>
+              <w:fldChar w:fldCharType="begin"/>
+            </w:r>
+            <w:r>
+              <w:rPr>
+                <w:noProof/>
+                <w:webHidden/>
+              </w:rPr>
+              <w:instrText xml:space="preserve"> PAGEREF _Toc479100115 \h </w:instrText>
+            </w:r>
+            <w:r>
+              <w:rPr>
+                <w:noProof/>
+                <w:webHidden/>
+              </w:rPr>
+            </w:r>
+            <w:r>
+              <w:rPr>
+                <w:noProof/>
+                <w:webHidden/>
+              </w:rPr>
+              <w:fldChar w:fldCharType="separate"/>
+            </w:r>
+            <w:r>
+              <w:rPr>
+                <w:noProof/>
+                <w:webHidden/>
+              </w:rPr>
+              <w:t>13</w:t>
+            </w:r>
+            <w:r>
+              <w:rPr>
+                <w:noProof/>
+                <w:webHidden/>
+              </w:rPr>
+              <w:fldChar w:fldCharType="end"/>
+            </w:r>
+          </w:hyperlink>
+        </w:p>
+        <w:p>
+          <w:pPr>
+            <w:pStyle w:val="TDC3"/>
+            <w:tabs>
+              <w:tab w:val="right" w:leader="dot" w:pos="8494"/>
+            </w:tabs>
+            <w:rPr>
+              <w:rFonts w:eastAsiaTheme="minorEastAsia"/>
+              <w:noProof/>
+              <w:lang w:eastAsia="es-ES"/>
+            </w:rPr>
+          </w:pPr>
+          <w:hyperlink w:anchor="_Toc479100116" w:history="1">
+            <w:r>
+              <w:rPr>
+                <w:rStyle w:val="Hipervnculo"/>
+                <w:noProof/>
+              </w:rPr>
+              <w:t>Ventana de Juego</w:t>
+            </w:r>
+            <w:r>
+              <w:rPr>
+                <w:noProof/>
+                <w:webHidden/>
+              </w:rPr>
+              <w:tab/>
+            </w:r>
+            <w:r>
+              <w:rPr>
+                <w:noProof/>
+                <w:webHidden/>
+              </w:rPr>
+              <w:fldChar w:fldCharType="begin"/>
+            </w:r>
+            <w:r>
+              <w:rPr>
+                <w:noProof/>
+                <w:webHidden/>
+              </w:rPr>
+              <w:instrText xml:space="preserve"> PAGEREF _Toc479100116 \h </w:instrText>
+            </w:r>
+            <w:r>
+              <w:rPr>
+                <w:noProof/>
+                <w:webHidden/>
+              </w:rPr>
+            </w:r>
+            <w:r>
+              <w:rPr>
+                <w:noProof/>
+                <w:webHidden/>
+              </w:rPr>
+              <w:fldChar w:fldCharType="separate"/>
+            </w:r>
+            <w:r>
+              <w:rPr>
+                <w:noProof/>
+                <w:webHidden/>
+              </w:rPr>
+              <w:t>14</w:t>
             </w:r>
             <w:r>
               <w:rPr>
@@ -5764,7 +6329,7 @@
       <w:pPr>
         <w:pStyle w:val="Ttulo1"/>
       </w:pPr>
-      <w:bookmarkStart w:id="0" w:name="_Toc478661771"/>
+      <w:bookmarkStart w:id="0" w:name="_Toc479100087"/>
       <w:r>
         <w:lastRenderedPageBreak/>
         <w:t xml:space="preserve">Documento </w:t>
@@ -5781,7 +6346,7 @@
       <w:pPr>
         <w:pStyle w:val="Ttulo2"/>
       </w:pPr>
-      <w:bookmarkStart w:id="1" w:name="_Toc478661772"/>
+      <w:bookmarkStart w:id="1" w:name="_Toc479100088"/>
       <w:r>
         <w:t xml:space="preserve">Contexto del </w:t>
       </w:r>
@@ -5794,7 +6359,7 @@
       <w:pPr>
         <w:pStyle w:val="Ttulo3"/>
       </w:pPr>
-      <w:bookmarkStart w:id="2" w:name="_Toc478661773"/>
+      <w:bookmarkStart w:id="2" w:name="_Toc479100089"/>
       <w:r>
         <w:t xml:space="preserve">Ámbito y </w:t>
       </w:r>
@@ -5815,7 +6380,7 @@
       <w:pPr>
         <w:pStyle w:val="Ttulo3"/>
       </w:pPr>
-      <w:bookmarkStart w:id="3" w:name="_Toc478661774"/>
+      <w:bookmarkStart w:id="3" w:name="_Toc479100090"/>
       <w:r>
         <w:t>Análisis de la realidad</w:t>
       </w:r>
@@ -5881,7 +6446,7 @@
       <w:pPr>
         <w:pStyle w:val="Ttulo3"/>
       </w:pPr>
-      <w:bookmarkStart w:id="4" w:name="_Toc478661775"/>
+      <w:bookmarkStart w:id="4" w:name="_Toc479100091"/>
       <w:r>
         <w:t>Solución y justificación de la solución propuesta</w:t>
       </w:r>
@@ -5914,7 +6479,7 @@
       <w:pPr>
         <w:pStyle w:val="Ttulo3"/>
       </w:pPr>
-      <w:bookmarkStart w:id="5" w:name="_Toc478661776"/>
+      <w:bookmarkStart w:id="5" w:name="_Toc479100092"/>
       <w:r>
         <w:t>Destinatarios</w:t>
       </w:r>
@@ -5929,7 +6494,7 @@
       <w:pPr>
         <w:pStyle w:val="Ttulo2"/>
       </w:pPr>
-      <w:bookmarkStart w:id="6" w:name="_Toc478661777"/>
+      <w:bookmarkStart w:id="6" w:name="_Toc479100093"/>
       <w:r>
         <w:t>Objetivo del proyecto</w:t>
       </w:r>
@@ -5964,10 +6529,18 @@
         <w:t>, are</w:t>
       </w:r>
       <w:r>
-        <w:t xml:space="preserve"> to </w:t>
+        <w:t xml:space="preserve"> </w:t>
       </w:r>
       <w:proofErr w:type="spellStart"/>
       <w:r>
+        <w:t>to</w:t>
+      </w:r>
+      <w:proofErr w:type="spellEnd"/>
+      <w:r>
+        <w:t xml:space="preserve"> </w:t>
+      </w:r>
+      <w:proofErr w:type="spellStart"/>
+      <w:r>
         <w:t>prove</w:t>
       </w:r>
       <w:proofErr w:type="spellEnd"/>
@@ -6120,7 +6693,7 @@
       <w:pPr>
         <w:pStyle w:val="Ttulo1"/>
       </w:pPr>
-      <w:bookmarkStart w:id="7" w:name="_Toc478661778"/>
+      <w:bookmarkStart w:id="7" w:name="_Toc479100094"/>
       <w:r>
         <w:lastRenderedPageBreak/>
         <w:t>Documento de acuerdo del proyecto</w:t>
@@ -6131,7 +6704,7 @@
       <w:pPr>
         <w:pStyle w:val="Ttulo2"/>
       </w:pPr>
-      <w:bookmarkStart w:id="8" w:name="_Toc478661779"/>
+      <w:bookmarkStart w:id="8" w:name="_Toc479100095"/>
       <w:r>
         <w:t>Requisitos funcionales y no funcionales</w:t>
       </w:r>
@@ -6232,7 +6805,7 @@
       <w:pPr>
         <w:pStyle w:val="Ttulo2"/>
       </w:pPr>
-      <w:bookmarkStart w:id="9" w:name="_Toc478661780"/>
+      <w:bookmarkStart w:id="9" w:name="_Toc479100096"/>
       <w:r>
         <w:t>Tareas</w:t>
       </w:r>
@@ -6333,7 +6906,7 @@
       <w:pPr>
         <w:pStyle w:val="Ttulo2"/>
       </w:pPr>
-      <w:bookmarkStart w:id="10" w:name="_Toc478661781"/>
+      <w:bookmarkStart w:id="10" w:name="_Toc479100097"/>
       <w:r>
         <w:t>Metodología a seguir para la realización del proyecto</w:t>
       </w:r>
@@ -6351,7 +6924,7 @@
       <w:pPr>
         <w:pStyle w:val="Ttulo2"/>
       </w:pPr>
-      <w:bookmarkStart w:id="11" w:name="_Toc478661782"/>
+      <w:bookmarkStart w:id="11" w:name="_Toc479100098"/>
       <w:r>
         <w:t>Planificación temporal de tareas</w:t>
       </w:r>
@@ -6389,7 +6962,7 @@
         <w:t>Diseño: 2</w:t>
       </w:r>
       <w:r>
-        <w:t>5</w:t>
+        <w:t>2</w:t>
       </w:r>
       <w:r>
         <w:t xml:space="preserve"> horas.</w:t>
@@ -6408,7 +6981,7 @@
         <w:t xml:space="preserve">Creación y estructuración de los diagramas a seguir: </w:t>
       </w:r>
       <w:r>
-        <w:t>18</w:t>
+        <w:t>15</w:t>
       </w:r>
       <w:r>
         <w:t xml:space="preserve"> horas.</w:t>
@@ -6514,7 +7087,10 @@
         <w:jc w:val="both"/>
       </w:pPr>
       <w:r>
-        <w:t>Implementación: 70 horas.</w:t>
+        <w:t>Implementación: 65</w:t>
+      </w:r>
+      <w:r>
+        <w:t xml:space="preserve"> horas.</w:t>
       </w:r>
     </w:p>
     <w:p>
@@ -6527,7 +7103,7 @@
         <w:jc w:val="both"/>
       </w:pPr>
       <w:r>
-        <w:t>Parte relacionada a Java: 5</w:t>
+        <w:t>Parte relacionada a Java: 4</w:t>
       </w:r>
       <w:r>
         <w:t>0 horas.</w:t>
@@ -6549,7 +7125,10 @@
         <w:t>plementación de la página web: 2</w:t>
       </w:r>
       <w:r>
-        <w:t>0 horas.</w:t>
+        <w:t>5</w:t>
+      </w:r>
+      <w:r>
+        <w:t xml:space="preserve"> horas.</w:t>
       </w:r>
     </w:p>
     <w:p>
@@ -6594,7 +7173,7 @@
       <w:pPr>
         <w:pStyle w:val="Ttulo2"/>
       </w:pPr>
-      <w:bookmarkStart w:id="12" w:name="_Toc478661783"/>
+      <w:bookmarkStart w:id="12" w:name="_Toc479100099"/>
       <w:r>
         <w:lastRenderedPageBreak/>
         <w:t>Presupuesto</w:t>
@@ -6683,7 +7262,7 @@
       <w:pPr>
         <w:pStyle w:val="Ttulo2"/>
       </w:pPr>
-      <w:bookmarkStart w:id="13" w:name="_Toc478661784"/>
+      <w:bookmarkStart w:id="13" w:name="_Toc479100100"/>
       <w:r>
         <w:t>Contrato y pliego de condiciones</w:t>
       </w:r>
@@ -6701,7 +7280,7 @@
       <w:pPr>
         <w:pStyle w:val="Ttulo2"/>
       </w:pPr>
-      <w:bookmarkStart w:id="14" w:name="_Toc478661785"/>
+      <w:bookmarkStart w:id="14" w:name="_Toc479100101"/>
       <w:r>
         <w:t>Análisis de riesgos</w:t>
       </w:r>
@@ -6765,7 +7344,7 @@
       <w:pPr>
         <w:pStyle w:val="Ttulo1"/>
       </w:pPr>
-      <w:bookmarkStart w:id="15" w:name="_Toc478661786"/>
+      <w:bookmarkStart w:id="15" w:name="_Toc479100102"/>
       <w:r>
         <w:lastRenderedPageBreak/>
         <w:t>Documento de análisis y diseño</w:t>
@@ -6776,7 +7355,7 @@
       <w:pPr>
         <w:pStyle w:val="Ttulo2"/>
       </w:pPr>
-      <w:bookmarkStart w:id="16" w:name="_Toc478661787"/>
+      <w:bookmarkStart w:id="16" w:name="_Toc479100103"/>
       <w:r>
         <w:t>Análisis y diseño de la arquitectura de la aplicación</w:t>
       </w:r>
@@ -6786,7 +7365,7 @@
       <w:pPr>
         <w:pStyle w:val="Ttulo3"/>
       </w:pPr>
-      <w:bookmarkStart w:id="17" w:name="_Toc478661788"/>
+      <w:bookmarkStart w:id="17" w:name="_Toc479100104"/>
       <w:r>
         <w:t>Tecnologías y herramientas usadas y descripción de las mismas</w:t>
       </w:r>
@@ -6847,15 +7426,7 @@
       </w:r>
       <w:proofErr w:type="spellEnd"/>
       <w:r>
-        <w:t xml:space="preserve"> – </w:t>
-      </w:r>
-      <w:proofErr w:type="spellStart"/>
-      <w:r>
-        <w:t>Plugin</w:t>
-      </w:r>
-      <w:proofErr w:type="spellEnd"/>
-      <w:r>
-        <w:t xml:space="preserve"> completo para este IDE que permite la generación de todo tipo de diagramas.</w:t>
+        <w:t xml:space="preserve"> – Plugin completo para este IDE que permite la generación de todo tipo de diagramas.</w:t>
       </w:r>
     </w:p>
     <w:p>
@@ -6984,50 +7555,1322 @@
       <w:r>
         <w:t xml:space="preserve"> – IDE usado.</w:t>
       </w:r>
-      <w:bookmarkStart w:id="18" w:name="_GoBack"/>
+    </w:p>
+    <w:p>
+      <w:pPr>
+        <w:pStyle w:val="Ttulo3"/>
+      </w:pPr>
+      <w:bookmarkStart w:id="18" w:name="_Toc479100105"/>
+      <w:r>
+        <w:t>Arquitectura de componentes de la aplicación</w:t>
+      </w:r>
       <w:bookmarkEnd w:id="18"/>
     </w:p>
     <w:p>
       <w:pPr>
+        <w:jc w:val="center"/>
+        <w:rPr>
+          <w:rFonts w:asciiTheme="majorHAnsi" w:eastAsiaTheme="majorEastAsia" w:hAnsiTheme="majorHAnsi" w:cstheme="majorBidi"/>
+          <w:color w:val="2F5496" w:themeColor="accent1" w:themeShade="BF"/>
+          <w:sz w:val="26"/>
+          <w:szCs w:val="26"/>
+        </w:rPr>
+      </w:pPr>
+      <w:r>
+        <w:rPr>
+          <w:i/>
+        </w:rPr>
+        <w:t>(por hacer)</w:t>
+      </w:r>
+      <w:r>
+        <w:br w:type="page"/>
+      </w:r>
+    </w:p>
+    <w:p>
+      <w:pPr>
+        <w:pStyle w:val="Ttulo2"/>
+      </w:pPr>
+      <w:bookmarkStart w:id="19" w:name="_Toc479100106"/>
+      <w:r>
+        <w:lastRenderedPageBreak/>
+        <w:t>Modelado de datos</w:t>
+      </w:r>
+      <w:bookmarkEnd w:id="19"/>
+    </w:p>
+    <w:p>
+      <w:pPr>
+        <w:jc w:val="center"/>
+        <w:rPr>
+          <w:i/>
+        </w:rPr>
+      </w:pPr>
+      <w:r>
+        <w:rPr>
+          <w:i/>
+        </w:rPr>
+        <w:t>(Por hacer)</w:t>
+      </w:r>
+    </w:p>
+    <w:p>
+      <w:pPr>
+        <w:rPr>
+          <w:i/>
+        </w:rPr>
+      </w:pPr>
+      <w:r>
+        <w:rPr>
+          <w:i/>
+        </w:rPr>
+        <w:br w:type="page"/>
+      </w:r>
+    </w:p>
+    <w:p>
+      <w:pPr>
+        <w:pStyle w:val="Ttulo2"/>
+      </w:pPr>
+      <w:bookmarkStart w:id="20" w:name="_Toc479100113"/>
+      <w:r>
+        <w:lastRenderedPageBreak/>
+        <w:t>Análisis y diseño del sistema funcional</w:t>
+      </w:r>
+      <w:bookmarkEnd w:id="20"/>
+    </w:p>
+    <w:p>
+      <w:pPr>
         <w:pStyle w:val="Ttulo3"/>
       </w:pPr>
-      <w:bookmarkStart w:id="19" w:name="_Toc478661789"/>
-      <w:r>
-        <w:t>Arquitectura de componentes de la aplicación</w:t>
-      </w:r>
-      <w:bookmarkEnd w:id="19"/>
+      <w:bookmarkStart w:id="21" w:name="_Toc479100107"/>
+      <w:r>
+        <w:t>Registro de un usuario nuevo</w:t>
+      </w:r>
+      <w:bookmarkEnd w:id="21"/>
+    </w:p>
+    <w:p>
+      <w:pPr>
+        <w:jc w:val="center"/>
+      </w:pPr>
+      <w:r>
+        <w:rPr>
+          <w:noProof/>
+          <w:lang w:eastAsia="es-ES"/>
+        </w:rPr>
+        <w:drawing>
+          <wp:inline distT="0" distB="0" distL="0" distR="0" wp14:anchorId="74D35703" wp14:editId="6ABE1017">
+            <wp:extent cx="3495675" cy="5730104"/>
+            <wp:effectExtent l="0" t="0" r="0" b="4445"/>
+            <wp:docPr id="35" name="Imagen 35"/>
+            <wp:cNvGraphicFramePr>
+              <a:graphicFrameLocks xmlns:a="http://schemas.openxmlformats.org/drawingml/2006/main" noChangeAspect="1"/>
+            </wp:cNvGraphicFramePr>
+            <a:graphic xmlns:a="http://schemas.openxmlformats.org/drawingml/2006/main">
+              <a:graphicData uri="http://schemas.openxmlformats.org/drawingml/2006/picture">
+                <pic:pic xmlns:pic="http://schemas.openxmlformats.org/drawingml/2006/picture">
+                  <pic:nvPicPr>
+                    <pic:cNvPr id="35" name="secuencia_registro.png"/>
+                    <pic:cNvPicPr/>
+                  </pic:nvPicPr>
+                  <pic:blipFill>
+                    <a:blip r:embed="rId7">
+                      <a:extLst>
+                        <a:ext uri="{28A0092B-C50C-407E-A947-70E740481C1C}">
+                          <a14:useLocalDpi xmlns:a14="http://schemas.microsoft.com/office/drawing/2010/main" val="0"/>
+                        </a:ext>
+                      </a:extLst>
+                    </a:blip>
+                    <a:stretch>
+                      <a:fillRect/>
+                    </a:stretch>
+                  </pic:blipFill>
+                  <pic:spPr>
+                    <a:xfrm>
+                      <a:off x="0" y="0"/>
+                      <a:ext cx="3515020" cy="5761815"/>
+                    </a:xfrm>
+                    <a:prstGeom prst="rect">
+                      <a:avLst/>
+                    </a:prstGeom>
+                  </pic:spPr>
+                </pic:pic>
+              </a:graphicData>
+            </a:graphic>
+          </wp:inline>
+        </w:drawing>
+      </w:r>
+    </w:p>
+    <w:p>
+      <w:pPr>
+        <w:jc w:val="both"/>
+      </w:pPr>
+      <w:r>
+        <w:t>Se puede realizar desde la web directamente, o se dispone una opción para ello en el cliente de la aplicación, la cual abrirá la web cuando se seleccione.</w:t>
+      </w:r>
+    </w:p>
+    <w:p>
+      <w:pPr>
+        <w:jc w:val="both"/>
+      </w:pPr>
+      <w:r>
+        <w:t>Se introducen los datos en la web, esta hace la validación de los datos y cuando todo está correctamente rellenado, pasa a hacer la validación de usuario disponible contra la base de datos.</w:t>
+      </w:r>
+    </w:p>
+    <w:p>
+      <w:pPr>
+        <w:jc w:val="both"/>
+      </w:pPr>
+      <w:r>
+        <w:rPr>
+          <w:b/>
+          <w:u w:val="single"/>
+        </w:rPr>
+        <w:t xml:space="preserve">Las contraseñas </w:t>
+      </w:r>
+      <w:r>
+        <w:rPr>
+          <w:b/>
+          <w:u w:val="single"/>
+        </w:rPr>
+        <w:t>nunca se almacena</w:t>
+      </w:r>
+      <w:r>
+        <w:rPr>
+          <w:b/>
+          <w:u w:val="single"/>
+        </w:rPr>
+        <w:t>n</w:t>
+      </w:r>
+      <w:r>
+        <w:rPr>
+          <w:b/>
+          <w:u w:val="single"/>
+        </w:rPr>
+        <w:t xml:space="preserve"> en texto plano</w:t>
+      </w:r>
+      <w:r>
+        <w:rPr>
+          <w:b/>
+          <w:u w:val="single"/>
+        </w:rPr>
+        <w:t>.</w:t>
+      </w:r>
+      <w:r>
+        <w:t xml:space="preserve"> Guardo un </w:t>
+      </w:r>
+      <w:r>
+        <w:rPr>
+          <w:i/>
+        </w:rPr>
+        <w:t>‘</w:t>
+      </w:r>
+      <w:proofErr w:type="spellStart"/>
+      <w:r>
+        <w:rPr>
+          <w:i/>
+        </w:rPr>
+        <w:t>salted</w:t>
+      </w:r>
+      <w:proofErr w:type="spellEnd"/>
+      <w:r>
+        <w:rPr>
+          <w:i/>
+        </w:rPr>
+        <w:t xml:space="preserve"> hash’</w:t>
+      </w:r>
+      <w:r>
+        <w:t xml:space="preserve">. Esto es el hash de la contraseña, al cual se le ha añadido un prefijo aleatorio que se almacena en la cuenta de usuario. Cuando el usuario intenta entrar en la cuenta, se le aplica el prefijo, se saca el hash y se compara con el almacenado. De ésta forma si por cualquier error de seguridad se puede acceder o descargar mi base de datos, se evitan los sistemas de descifrado de contraseñas previamente </w:t>
+      </w:r>
+      <w:r>
+        <w:rPr>
+          <w:i/>
+        </w:rPr>
+        <w:t>‘</w:t>
+      </w:r>
+      <w:proofErr w:type="spellStart"/>
+      <w:r>
+        <w:rPr>
+          <w:i/>
+        </w:rPr>
+        <w:t>hasheadas</w:t>
+      </w:r>
+      <w:proofErr w:type="spellEnd"/>
+      <w:r>
+        <w:rPr>
+          <w:i/>
+        </w:rPr>
+        <w:t>’</w:t>
+      </w:r>
+      <w:r>
+        <w:t xml:space="preserve"> (conocidos como </w:t>
+      </w:r>
+      <w:r>
+        <w:rPr>
+          <w:i/>
+        </w:rPr>
+        <w:t>‘</w:t>
+      </w:r>
+      <w:proofErr w:type="spellStart"/>
+      <w:r>
+        <w:rPr>
+          <w:i/>
+        </w:rPr>
+        <w:t>Rainbow</w:t>
+      </w:r>
+      <w:proofErr w:type="spellEnd"/>
+      <w:r>
+        <w:rPr>
+          <w:i/>
+        </w:rPr>
+        <w:t xml:space="preserve"> tables’</w:t>
+      </w:r>
+      <w:r>
+        <w:t>)</w:t>
+      </w:r>
+      <w:r>
+        <w:t xml:space="preserve"> y habría que aplicar sistemas de fuerza bruta de forma individual a todas y cada una de las contraseñas</w:t>
+      </w:r>
+      <w:r>
+        <w:rPr>
+          <w:i/>
+        </w:rPr>
+        <w:t>.</w:t>
+      </w:r>
+      <w:r>
+        <w:t xml:space="preserve"> Lo cual lo hace poco viable intentarlo.</w:t>
+      </w:r>
+    </w:p>
+    <w:p>
+      <w:pPr>
+        <w:pStyle w:val="Ttulo3"/>
+      </w:pPr>
+      <w:bookmarkStart w:id="22" w:name="_Toc479100108"/>
+      <w:r>
+        <w:lastRenderedPageBreak/>
+        <w:t>Sistema de inicio de sesión</w:t>
+      </w:r>
+      <w:bookmarkEnd w:id="22"/>
+    </w:p>
+    <w:p>
+      <w:pPr>
+        <w:jc w:val="right"/>
+      </w:pPr>
+      <w:r>
+        <w:rPr>
+          <w:noProof/>
+          <w:lang w:eastAsia="es-ES"/>
+        </w:rPr>
+        <w:drawing>
+          <wp:inline distT="0" distB="0" distL="0" distR="0" wp14:anchorId="187C21E4" wp14:editId="6D2CF201">
+            <wp:extent cx="4810742" cy="6562725"/>
+            <wp:effectExtent l="0" t="0" r="9525" b="0"/>
+            <wp:docPr id="34" name="Imagen 34"/>
+            <wp:cNvGraphicFramePr>
+              <a:graphicFrameLocks xmlns:a="http://schemas.openxmlformats.org/drawingml/2006/main" noChangeAspect="1"/>
+            </wp:cNvGraphicFramePr>
+            <a:graphic xmlns:a="http://schemas.openxmlformats.org/drawingml/2006/main">
+              <a:graphicData uri="http://schemas.openxmlformats.org/drawingml/2006/picture">
+                <pic:pic xmlns:pic="http://schemas.openxmlformats.org/drawingml/2006/picture">
+                  <pic:nvPicPr>
+                    <pic:cNvPr id="34" name="secuencia_login.png"/>
+                    <pic:cNvPicPr/>
+                  </pic:nvPicPr>
+                  <pic:blipFill>
+                    <a:blip r:embed="rId8">
+                      <a:extLst>
+                        <a:ext uri="{28A0092B-C50C-407E-A947-70E740481C1C}">
+                          <a14:useLocalDpi xmlns:a14="http://schemas.microsoft.com/office/drawing/2010/main" val="0"/>
+                        </a:ext>
+                      </a:extLst>
+                    </a:blip>
+                    <a:stretch>
+                      <a:fillRect/>
+                    </a:stretch>
+                  </pic:blipFill>
+                  <pic:spPr>
+                    <a:xfrm>
+                      <a:off x="0" y="0"/>
+                      <a:ext cx="4817702" cy="6572220"/>
+                    </a:xfrm>
+                    <a:prstGeom prst="rect">
+                      <a:avLst/>
+                    </a:prstGeom>
+                  </pic:spPr>
+                </pic:pic>
+              </a:graphicData>
+            </a:graphic>
+          </wp:inline>
+        </w:drawing>
+      </w:r>
+    </w:p>
+    <w:p>
+      <w:pPr>
+        <w:jc w:val="both"/>
+      </w:pPr>
+      <w:r>
+        <w:t>El usuario lo realiza desde la propia aplicación en Java; El cliente le pasa la información al servidor, quien la valida en la base de datos. Si decide que no quiere introducir sus datos puede jugar como usuario invitado; El cliente le comunica esto al servidor, el cual le asigna una ID temporal.</w:t>
+      </w:r>
+    </w:p>
+    <w:p>
+      <w:pPr>
+        <w:jc w:val="both"/>
+      </w:pPr>
+    </w:p>
+    <w:p>
+      <w:pPr>
+        <w:jc w:val="both"/>
+      </w:pPr>
+    </w:p>
+    <w:p>
+      <w:pPr>
+        <w:jc w:val="both"/>
+      </w:pPr>
+    </w:p>
+    <w:p>
+      <w:pPr>
+        <w:jc w:val="both"/>
+      </w:pPr>
+    </w:p>
+    <w:p>
+      <w:pPr>
+        <w:pStyle w:val="Ttulo3"/>
+      </w:pPr>
+      <w:bookmarkStart w:id="23" w:name="_Toc479100109"/>
+      <w:r>
+        <w:lastRenderedPageBreak/>
+        <w:t>Creación de partida nueva</w:t>
+      </w:r>
+      <w:bookmarkEnd w:id="23"/>
+    </w:p>
+    <w:p>
+      <w:pPr>
+        <w:jc w:val="center"/>
+      </w:pPr>
+      <w:r>
+        <w:rPr>
+          <w:noProof/>
+          <w:lang w:eastAsia="es-ES"/>
+        </w:rPr>
+        <w:drawing>
+          <wp:inline distT="0" distB="0" distL="0" distR="0" wp14:anchorId="704D09D2" wp14:editId="567EA810">
+            <wp:extent cx="4419600" cy="7992264"/>
+            <wp:effectExtent l="0" t="0" r="0" b="8890"/>
+            <wp:docPr id="37" name="Imagen 37"/>
+            <wp:cNvGraphicFramePr>
+              <a:graphicFrameLocks xmlns:a="http://schemas.openxmlformats.org/drawingml/2006/main" noChangeAspect="1"/>
+            </wp:cNvGraphicFramePr>
+            <a:graphic xmlns:a="http://schemas.openxmlformats.org/drawingml/2006/main">
+              <a:graphicData uri="http://schemas.openxmlformats.org/drawingml/2006/picture">
+                <pic:pic xmlns:pic="http://schemas.openxmlformats.org/drawingml/2006/picture">
+                  <pic:nvPicPr>
+                    <pic:cNvPr id="37" name="secuencia_nueva_partida.png"/>
+                    <pic:cNvPicPr/>
+                  </pic:nvPicPr>
+                  <pic:blipFill>
+                    <a:blip r:embed="rId9">
+                      <a:extLst>
+                        <a:ext uri="{28A0092B-C50C-407E-A947-70E740481C1C}">
+                          <a14:useLocalDpi xmlns:a14="http://schemas.microsoft.com/office/drawing/2010/main" val="0"/>
+                        </a:ext>
+                      </a:extLst>
+                    </a:blip>
+                    <a:stretch>
+                      <a:fillRect/>
+                    </a:stretch>
+                  </pic:blipFill>
+                  <pic:spPr>
+                    <a:xfrm>
+                      <a:off x="0" y="0"/>
+                      <a:ext cx="4433000" cy="8016496"/>
+                    </a:xfrm>
+                    <a:prstGeom prst="rect">
+                      <a:avLst/>
+                    </a:prstGeom>
+                  </pic:spPr>
+                </pic:pic>
+              </a:graphicData>
+            </a:graphic>
+          </wp:inline>
+        </w:drawing>
+      </w:r>
+    </w:p>
+    <w:p>
+      <w:pPr>
+        <w:jc w:val="both"/>
+      </w:pPr>
+      <w:r>
+        <w:t>Todos los usuarios registrados que quieran, pueden crear una partida nueva. Simplemente deben introducir los datos que les va pidiendo el servidor. La partida comenzará una vez se hayan unido todos los jugadores previstos.</w:t>
+      </w:r>
+    </w:p>
+    <w:p>
+      <w:pPr>
+        <w:pStyle w:val="Ttulo3"/>
+      </w:pPr>
+      <w:bookmarkStart w:id="24" w:name="_Toc479100110"/>
+      <w:r>
+        <w:lastRenderedPageBreak/>
+        <w:t>Unirse a una partida ya creada</w:t>
+      </w:r>
+      <w:bookmarkEnd w:id="24"/>
+    </w:p>
+    <w:p>
+      <w:pPr>
+        <w:jc w:val="center"/>
+      </w:pPr>
+      <w:r>
+        <w:rPr>
+          <w:noProof/>
+          <w:lang w:eastAsia="es-ES"/>
+        </w:rPr>
+        <w:drawing>
+          <wp:inline distT="0" distB="0" distL="0" distR="0" wp14:anchorId="54024182" wp14:editId="7597EDF1">
+            <wp:extent cx="4619625" cy="8179697"/>
+            <wp:effectExtent l="0" t="0" r="0" b="0"/>
+            <wp:docPr id="39" name="Imagen 39"/>
+            <wp:cNvGraphicFramePr>
+              <a:graphicFrameLocks xmlns:a="http://schemas.openxmlformats.org/drawingml/2006/main" noChangeAspect="1"/>
+            </wp:cNvGraphicFramePr>
+            <a:graphic xmlns:a="http://schemas.openxmlformats.org/drawingml/2006/main">
+              <a:graphicData uri="http://schemas.openxmlformats.org/drawingml/2006/picture">
+                <pic:pic xmlns:pic="http://schemas.openxmlformats.org/drawingml/2006/picture">
+                  <pic:nvPicPr>
+                    <pic:cNvPr id="39" name="secuencia_unirse_partida.png"/>
+                    <pic:cNvPicPr/>
+                  </pic:nvPicPr>
+                  <pic:blipFill>
+                    <a:blip r:embed="rId10">
+                      <a:extLst>
+                        <a:ext uri="{28A0092B-C50C-407E-A947-70E740481C1C}">
+                          <a14:useLocalDpi xmlns:a14="http://schemas.microsoft.com/office/drawing/2010/main" val="0"/>
+                        </a:ext>
+                      </a:extLst>
+                    </a:blip>
+                    <a:stretch>
+                      <a:fillRect/>
+                    </a:stretch>
+                  </pic:blipFill>
+                  <pic:spPr>
+                    <a:xfrm>
+                      <a:off x="0" y="0"/>
+                      <a:ext cx="4632137" cy="8201852"/>
+                    </a:xfrm>
+                    <a:prstGeom prst="rect">
+                      <a:avLst/>
+                    </a:prstGeom>
+                  </pic:spPr>
+                </pic:pic>
+              </a:graphicData>
+            </a:graphic>
+          </wp:inline>
+        </w:drawing>
+      </w:r>
+    </w:p>
+    <w:p>
+      <w:pPr>
+        <w:jc w:val="both"/>
+      </w:pPr>
+      <w:r>
+        <w:t>Pasos para unir a un jugador a una partida que ha sido previamente creada por un jugador registrado.</w:t>
+      </w:r>
+    </w:p>
+    <w:p>
+      <w:pPr>
+        <w:pStyle w:val="Ttulo3"/>
+      </w:pPr>
+      <w:bookmarkStart w:id="25" w:name="_Toc479100111"/>
+      <w:proofErr w:type="spellStart"/>
+      <w:r>
+        <w:lastRenderedPageBreak/>
+        <w:t>Thread</w:t>
+      </w:r>
+      <w:proofErr w:type="spellEnd"/>
+      <w:r>
+        <w:t xml:space="preserve"> independiente de estatus</w:t>
+      </w:r>
+      <w:bookmarkEnd w:id="25"/>
+    </w:p>
+    <w:p>
+      <w:pPr>
+        <w:jc w:val="center"/>
+      </w:pPr>
+      <w:r>
+        <w:rPr>
+          <w:noProof/>
+          <w:lang w:eastAsia="es-ES"/>
+        </w:rPr>
+        <w:drawing>
+          <wp:inline distT="0" distB="0" distL="0" distR="0" wp14:anchorId="60902EF5" wp14:editId="16666950">
+            <wp:extent cx="1952625" cy="2419350"/>
+            <wp:effectExtent l="0" t="0" r="9525" b="0"/>
+            <wp:docPr id="40" name="Imagen 40"/>
+            <wp:cNvGraphicFramePr>
+              <a:graphicFrameLocks xmlns:a="http://schemas.openxmlformats.org/drawingml/2006/main" noChangeAspect="1"/>
+            </wp:cNvGraphicFramePr>
+            <a:graphic xmlns:a="http://schemas.openxmlformats.org/drawingml/2006/main">
+              <a:graphicData uri="http://schemas.openxmlformats.org/drawingml/2006/picture">
+                <pic:pic xmlns:pic="http://schemas.openxmlformats.org/drawingml/2006/picture">
+                  <pic:nvPicPr>
+                    <pic:cNvPr id="40" name="secuencia_status_thread.png"/>
+                    <pic:cNvPicPr/>
+                  </pic:nvPicPr>
+                  <pic:blipFill>
+                    <a:blip r:embed="rId11">
+                      <a:extLst>
+                        <a:ext uri="{28A0092B-C50C-407E-A947-70E740481C1C}">
+                          <a14:useLocalDpi xmlns:a14="http://schemas.microsoft.com/office/drawing/2010/main" val="0"/>
+                        </a:ext>
+                      </a:extLst>
+                    </a:blip>
+                    <a:stretch>
+                      <a:fillRect/>
+                    </a:stretch>
+                  </pic:blipFill>
+                  <pic:spPr>
+                    <a:xfrm>
+                      <a:off x="0" y="0"/>
+                      <a:ext cx="1952625" cy="2419350"/>
+                    </a:xfrm>
+                    <a:prstGeom prst="rect">
+                      <a:avLst/>
+                    </a:prstGeom>
+                  </pic:spPr>
+                </pic:pic>
+              </a:graphicData>
+            </a:graphic>
+          </wp:inline>
+        </w:drawing>
+      </w:r>
+    </w:p>
+    <w:p>
+      <w:pPr>
+        <w:jc w:val="both"/>
+      </w:pPr>
+      <w:proofErr w:type="spellStart"/>
+      <w:r>
+        <w:rPr>
+          <w:i/>
+        </w:rPr>
+        <w:t>Thread</w:t>
+      </w:r>
+      <w:proofErr w:type="spellEnd"/>
+      <w:r>
+        <w:t xml:space="preserve"> independiente que es lanzado por cada cliente en el momento de comienzo de la partida. Se encarga de realizar un ping cada 3 segundos al servidor para obtener la fase del juego, el ID de turno del jugador al cual le toca hablar y la cantidad de fichas actual en el pool común. </w:t>
+      </w:r>
+    </w:p>
+    <w:p>
+      <w:pPr>
+        <w:jc w:val="both"/>
+      </w:pPr>
+      <w:r>
+        <w:t xml:space="preserve">He decidido hacerlo de esta manera, ya que si sólo hubiera una única partida en juego a la vez no sería necesario el uso de </w:t>
+      </w:r>
+      <w:proofErr w:type="spellStart"/>
+      <w:r>
+        <w:rPr>
+          <w:i/>
+        </w:rPr>
+        <w:t>multithreading</w:t>
+      </w:r>
+      <w:proofErr w:type="spellEnd"/>
+      <w:r>
+        <w:t xml:space="preserve"> en el programa. Pero como se soporta el uso de varias mesas de forma simultánea para no verme limitado por esta restricción, necesito algún sistema de control de estado de la partida.</w:t>
+      </w:r>
+    </w:p>
+    <w:p>
+      <w:pPr>
+        <w:pStyle w:val="Ttulo3"/>
+      </w:pPr>
+      <w:bookmarkStart w:id="26" w:name="_Toc479100112"/>
+      <w:r>
+        <w:lastRenderedPageBreak/>
+        <w:t>Funcionamiento de ronda</w:t>
+      </w:r>
+      <w:bookmarkEnd w:id="26"/>
+    </w:p>
+    <w:p>
+      <w:pPr>
+        <w:jc w:val="center"/>
+      </w:pPr>
+      <w:r>
+        <w:rPr>
+          <w:noProof/>
+          <w:lang w:eastAsia="es-ES"/>
+        </w:rPr>
+        <w:drawing>
+          <wp:inline distT="0" distB="0" distL="0" distR="0" wp14:anchorId="71E2E2A6" wp14:editId="281DEA2D">
+            <wp:extent cx="5800725" cy="6096082"/>
+            <wp:effectExtent l="0" t="0" r="0" b="0"/>
+            <wp:docPr id="41" name="Imagen 41"/>
+            <wp:cNvGraphicFramePr>
+              <a:graphicFrameLocks xmlns:a="http://schemas.openxmlformats.org/drawingml/2006/main" noChangeAspect="1"/>
+            </wp:cNvGraphicFramePr>
+            <a:graphic xmlns:a="http://schemas.openxmlformats.org/drawingml/2006/main">
+              <a:graphicData uri="http://schemas.openxmlformats.org/drawingml/2006/picture">
+                <pic:pic xmlns:pic="http://schemas.openxmlformats.org/drawingml/2006/picture">
+                  <pic:nvPicPr>
+                    <pic:cNvPr id="41" name="secuencia_round.png"/>
+                    <pic:cNvPicPr/>
+                  </pic:nvPicPr>
+                  <pic:blipFill>
+                    <a:blip r:embed="rId12">
+                      <a:extLst>
+                        <a:ext uri="{28A0092B-C50C-407E-A947-70E740481C1C}">
+                          <a14:useLocalDpi xmlns:a14="http://schemas.microsoft.com/office/drawing/2010/main" val="0"/>
+                        </a:ext>
+                      </a:extLst>
+                    </a:blip>
+                    <a:stretch>
+                      <a:fillRect/>
+                    </a:stretch>
+                  </pic:blipFill>
+                  <pic:spPr>
+                    <a:xfrm>
+                      <a:off x="0" y="0"/>
+                      <a:ext cx="5805267" cy="6100855"/>
+                    </a:xfrm>
+                    <a:prstGeom prst="rect">
+                      <a:avLst/>
+                    </a:prstGeom>
+                  </pic:spPr>
+                </pic:pic>
+              </a:graphicData>
+            </a:graphic>
+          </wp:inline>
+        </w:drawing>
+      </w:r>
+    </w:p>
+    <w:p>
+      <w:pPr>
+        <w:jc w:val="both"/>
+      </w:pPr>
+      <w:r>
+        <w:t xml:space="preserve">Comprobaciones a realizar tras cada acción realizada por cada jugador (de 1 a </w:t>
+      </w:r>
+      <w:r>
+        <w:rPr>
+          <w:i/>
+        </w:rPr>
+        <w:t>n</w:t>
+      </w:r>
+      <w:r>
+        <w:t>)</w:t>
+      </w:r>
+      <w:r>
+        <w:t>. Se comprueba primero si todos han hablado, si queda alguno simplemente se pasa el turno al siguiente. Si han hablado todos se comprueba si alguno de ellos ha realizado una apuesta; Se seguirá repitiendo la fase actual de apuestas hasta que todos pasen o no suban la apuesta igual. Una vez hecho esto lo siguiente es comprobar si se ha realizado la acción propia de la fase, si no, se realiza y se vuelve a repetir otra fase de apuestas. Cuando ya se ha realizado y se cumplen todos los puntos anteriores, se pasa de fase y comienza la primera ronda de apuestas.</w:t>
+      </w:r>
+    </w:p>
+    <w:p>
+      <w:bookmarkStart w:id="27" w:name="_GoBack"/>
+      <w:bookmarkEnd w:id="27"/>
     </w:p>
     <w:p>
       <w:pPr>
         <w:pStyle w:val="Ttulo2"/>
       </w:pPr>
-      <w:bookmarkStart w:id="20" w:name="_Toc478661790"/>
-      <w:r>
-        <w:t>Modelado de datos</w:t>
-      </w:r>
-      <w:bookmarkEnd w:id="20"/>
-    </w:p>
-    <w:p>
-      <w:pPr>
-        <w:pStyle w:val="Ttulo2"/>
-      </w:pPr>
-      <w:bookmarkStart w:id="21" w:name="_Toc478661791"/>
-      <w:r>
-        <w:t>Análisis y diseño del sistema funcional</w:t>
-      </w:r>
-      <w:bookmarkEnd w:id="21"/>
-    </w:p>
-    <w:p>
-      <w:pPr>
-        <w:pStyle w:val="Ttulo2"/>
-      </w:pPr>
-      <w:bookmarkStart w:id="22" w:name="_Toc478661792"/>
-      <w:r>
+      <w:bookmarkStart w:id="28" w:name="_Toc479100114"/>
+      <w:r>
+        <w:lastRenderedPageBreak/>
         <w:t>Análisis y diseño de la interfaz de usuario</w:t>
       </w:r>
-      <w:bookmarkEnd w:id="22"/>
-    </w:p>
-    <w:p/>
+      <w:bookmarkEnd w:id="28"/>
+    </w:p>
+    <w:p>
+      <w:pPr>
+        <w:pStyle w:val="Ttulo3"/>
+      </w:pPr>
+      <w:bookmarkStart w:id="29" w:name="_Toc479100115"/>
+      <w:r>
+        <w:t>Menú Principal</w:t>
+      </w:r>
+      <w:bookmarkEnd w:id="29"/>
+    </w:p>
+    <w:p>
+      <w:pPr>
+        <w:jc w:val="center"/>
+      </w:pPr>
+      <w:r>
+        <w:rPr>
+          <w:noProof/>
+          <w:lang w:eastAsia="es-ES"/>
+        </w:rPr>
+        <w:drawing>
+          <wp:inline distT="0" distB="0" distL="0" distR="0">
+            <wp:extent cx="4719402" cy="2654580"/>
+            <wp:effectExtent l="3810" t="0" r="8890" b="8890"/>
+            <wp:docPr id="11" name="Imagen 11"/>
+            <wp:cNvGraphicFramePr>
+              <a:graphicFrameLocks xmlns:a="http://schemas.openxmlformats.org/drawingml/2006/main" noChangeAspect="1"/>
+            </wp:cNvGraphicFramePr>
+            <a:graphic xmlns:a="http://schemas.openxmlformats.org/drawingml/2006/main">
+              <a:graphicData uri="http://schemas.openxmlformats.org/drawingml/2006/picture">
+                <pic:pic xmlns:pic="http://schemas.openxmlformats.org/drawingml/2006/picture">
+                  <pic:nvPicPr>
+                    <pic:cNvPr id="11" name="20170401_111834.jpg"/>
+                    <pic:cNvPicPr/>
+                  </pic:nvPicPr>
+                  <pic:blipFill>
+                    <a:blip r:embed="rId13" cstate="print">
+                      <a:extLst>
+                        <a:ext uri="{28A0092B-C50C-407E-A947-70E740481C1C}">
+                          <a14:useLocalDpi xmlns:a14="http://schemas.microsoft.com/office/drawing/2010/main" val="0"/>
+                        </a:ext>
+                      </a:extLst>
+                    </a:blip>
+                    <a:stretch>
+                      <a:fillRect/>
+                    </a:stretch>
+                  </pic:blipFill>
+                  <pic:spPr>
+                    <a:xfrm rot="5400000">
+                      <a:off x="0" y="0"/>
+                      <a:ext cx="4733169" cy="2662324"/>
+                    </a:xfrm>
+                    <a:prstGeom prst="rect">
+                      <a:avLst/>
+                    </a:prstGeom>
+                  </pic:spPr>
+                </pic:pic>
+              </a:graphicData>
+            </a:graphic>
+          </wp:inline>
+        </w:drawing>
+      </w:r>
+    </w:p>
+    <w:p>
+      <w:pPr>
+        <w:jc w:val="both"/>
+      </w:pPr>
+      <w:r>
+        <w:t xml:space="preserve">Es la ventana que se abrirá cuando el usuario inicie la aplicación. El logo es el propio de la aplicación y de fondo se mostrará uno relacionado con la temática del </w:t>
+      </w:r>
+      <w:proofErr w:type="spellStart"/>
+      <w:r>
+        <w:t>Poker</w:t>
+      </w:r>
+      <w:proofErr w:type="spellEnd"/>
+      <w:r>
+        <w:t>.</w:t>
+      </w:r>
+      <w:r>
+        <w:t xml:space="preserve"> En la esquina superior izquierda muestra si el usuario se encuentra con sesión iniciada o está como invitado.</w:t>
+      </w:r>
+    </w:p>
+    <w:p>
+      <w:pPr>
+        <w:pStyle w:val="Ttulo4"/>
+      </w:pPr>
+      <w:r>
+        <w:t>Botones (De izquierda a derecha y de arriba abajo)</w:t>
+      </w:r>
+    </w:p>
+    <w:p>
+      <w:pPr>
+        <w:pStyle w:val="Prrafodelista"/>
+        <w:numPr>
+          <w:ilvl w:val="0"/>
+          <w:numId w:val="6"/>
+        </w:numPr>
+        <w:jc w:val="both"/>
+      </w:pPr>
+      <w:r>
+        <w:t xml:space="preserve">Barra de </w:t>
+      </w:r>
+      <w:proofErr w:type="spellStart"/>
+      <w:r>
+        <w:t>Herramientras</w:t>
+      </w:r>
+      <w:proofErr w:type="spellEnd"/>
+      <w:r>
+        <w:t>:</w:t>
+      </w:r>
+    </w:p>
+    <w:p>
+      <w:pPr>
+        <w:pStyle w:val="Prrafodelista"/>
+        <w:numPr>
+          <w:ilvl w:val="1"/>
+          <w:numId w:val="6"/>
+        </w:numPr>
+        <w:jc w:val="both"/>
+      </w:pPr>
+      <w:r>
+        <w:t xml:space="preserve">Aplicación: Botones para iniciar sesión o cerrarla, así como para abrir el </w:t>
+      </w:r>
+      <w:proofErr w:type="spellStart"/>
+      <w:r>
+        <w:t>index</w:t>
+      </w:r>
+      <w:proofErr w:type="spellEnd"/>
+      <w:r>
+        <w:t xml:space="preserve"> de la página web o la relacionada para recuperar la contraseña en caso de pérdida.</w:t>
+      </w:r>
+    </w:p>
+    <w:p>
+      <w:pPr>
+        <w:pStyle w:val="Prrafodelista"/>
+        <w:numPr>
+          <w:ilvl w:val="1"/>
+          <w:numId w:val="6"/>
+        </w:numPr>
+        <w:jc w:val="both"/>
+      </w:pPr>
+      <w:r>
+        <w:t>Configuración: Distintas opciones de configuración propias de la aplicación.</w:t>
+      </w:r>
+    </w:p>
+    <w:p>
+      <w:pPr>
+        <w:pStyle w:val="Prrafodelista"/>
+        <w:numPr>
+          <w:ilvl w:val="1"/>
+          <w:numId w:val="6"/>
+        </w:numPr>
+        <w:jc w:val="both"/>
+      </w:pPr>
+      <w:r>
+        <w:t xml:space="preserve">Ayuda: </w:t>
+      </w:r>
+      <w:proofErr w:type="spellStart"/>
+      <w:r>
+        <w:t>Contine</w:t>
+      </w:r>
+      <w:proofErr w:type="spellEnd"/>
+      <w:r>
+        <w:t xml:space="preserve"> dos secciones, una para mostrar las reglas y el funcionamiento de la progresión de fases en el Texas </w:t>
+      </w:r>
+      <w:proofErr w:type="spellStart"/>
+      <w:r>
+        <w:t>Hold’em</w:t>
+      </w:r>
+      <w:proofErr w:type="spellEnd"/>
+      <w:r>
+        <w:t xml:space="preserve"> y otra con una escala graduada de las diferentes manos posibles y su orden.</w:t>
+      </w:r>
+    </w:p>
+    <w:p>
+      <w:pPr>
+        <w:pStyle w:val="Prrafodelista"/>
+        <w:numPr>
+          <w:ilvl w:val="0"/>
+          <w:numId w:val="6"/>
+        </w:numPr>
+        <w:jc w:val="both"/>
+      </w:pPr>
+      <w:r>
+        <w:t>Crear Partida: Crea una partida totalmente nueva.</w:t>
+      </w:r>
+    </w:p>
+    <w:p>
+      <w:pPr>
+        <w:pStyle w:val="Prrafodelista"/>
+        <w:numPr>
+          <w:ilvl w:val="0"/>
+          <w:numId w:val="6"/>
+        </w:numPr>
+        <w:jc w:val="both"/>
+      </w:pPr>
+      <w:r>
+        <w:t>Unirse a partida: Se une a una partida previamente creada por otra persona.</w:t>
+      </w:r>
+    </w:p>
+    <w:p>
+      <w:pPr>
+        <w:pStyle w:val="Prrafodelista"/>
+        <w:numPr>
+          <w:ilvl w:val="0"/>
+          <w:numId w:val="6"/>
+        </w:numPr>
+        <w:jc w:val="both"/>
+      </w:pPr>
+      <w:r>
+        <w:t xml:space="preserve">Registrarse / Abrir Web: En función de si el usuario se encuentra </w:t>
+      </w:r>
+      <w:proofErr w:type="spellStart"/>
+      <w:r>
+        <w:t>logeado</w:t>
+      </w:r>
+      <w:proofErr w:type="spellEnd"/>
+      <w:r>
+        <w:t xml:space="preserve">, le abrirá la web en la </w:t>
+      </w:r>
+      <w:proofErr w:type="spellStart"/>
+      <w:r>
+        <w:t>pagina</w:t>
+      </w:r>
+      <w:proofErr w:type="spellEnd"/>
+      <w:r>
+        <w:t xml:space="preserve"> propia para registrarse, o le abre la web en el </w:t>
+      </w:r>
+      <w:proofErr w:type="spellStart"/>
+      <w:r>
+        <w:t>index</w:t>
+      </w:r>
+      <w:proofErr w:type="spellEnd"/>
+      <w:r>
+        <w:t>.</w:t>
+      </w:r>
+    </w:p>
+    <w:p>
+      <w:pPr>
+        <w:pStyle w:val="Prrafodelista"/>
+        <w:numPr>
+          <w:ilvl w:val="0"/>
+          <w:numId w:val="6"/>
+        </w:numPr>
+        <w:jc w:val="both"/>
+      </w:pPr>
+      <w:r>
+        <w:t>Salir: Cierra la aplicación.</w:t>
+      </w:r>
+    </w:p>
+    <w:p>
+      <w:pPr>
+        <w:pStyle w:val="Ttulo3"/>
+      </w:pPr>
+      <w:bookmarkStart w:id="30" w:name="_Toc479100116"/>
+      <w:r>
+        <w:lastRenderedPageBreak/>
+        <w:t>Ventana de Juego</w:t>
+      </w:r>
+      <w:bookmarkEnd w:id="30"/>
+    </w:p>
+    <w:p>
+      <w:pPr>
+        <w:jc w:val="center"/>
+      </w:pPr>
+      <w:r>
+        <w:rPr>
+          <w:noProof/>
+          <w:lang w:eastAsia="es-ES"/>
+        </w:rPr>
+        <w:drawing>
+          <wp:inline distT="0" distB="0" distL="0" distR="0">
+            <wp:extent cx="5197991" cy="2924175"/>
+            <wp:effectExtent l="0" t="0" r="3175" b="0"/>
+            <wp:docPr id="33" name="Imagen 33"/>
+            <wp:cNvGraphicFramePr>
+              <a:graphicFrameLocks xmlns:a="http://schemas.openxmlformats.org/drawingml/2006/main" noChangeAspect="1"/>
+            </wp:cNvGraphicFramePr>
+            <a:graphic xmlns:a="http://schemas.openxmlformats.org/drawingml/2006/main">
+              <a:graphicData uri="http://schemas.openxmlformats.org/drawingml/2006/picture">
+                <pic:pic xmlns:pic="http://schemas.openxmlformats.org/drawingml/2006/picture">
+                  <pic:nvPicPr>
+                    <pic:cNvPr id="33" name="20170403_201123.jpg"/>
+                    <pic:cNvPicPr/>
+                  </pic:nvPicPr>
+                  <pic:blipFill>
+                    <a:blip r:embed="rId14" cstate="print">
+                      <a:extLst>
+                        <a:ext uri="{28A0092B-C50C-407E-A947-70E740481C1C}">
+                          <a14:useLocalDpi xmlns:a14="http://schemas.microsoft.com/office/drawing/2010/main" val="0"/>
+                        </a:ext>
+                      </a:extLst>
+                    </a:blip>
+                    <a:stretch>
+                      <a:fillRect/>
+                    </a:stretch>
+                  </pic:blipFill>
+                  <pic:spPr>
+                    <a:xfrm>
+                      <a:off x="0" y="0"/>
+                      <a:ext cx="5208341" cy="2929997"/>
+                    </a:xfrm>
+                    <a:prstGeom prst="rect">
+                      <a:avLst/>
+                    </a:prstGeom>
+                  </pic:spPr>
+                </pic:pic>
+              </a:graphicData>
+            </a:graphic>
+          </wp:inline>
+        </w:drawing>
+      </w:r>
+    </w:p>
+    <w:p>
+      <w:pPr>
+        <w:tabs>
+          <w:tab w:val="left" w:pos="5940"/>
+        </w:tabs>
+        <w:jc w:val="both"/>
+      </w:pPr>
+      <w:r>
+        <w:t>Ventana en la que se desarrolla la acción del juego.</w:t>
+      </w:r>
+    </w:p>
+    <w:p>
+      <w:pPr>
+        <w:tabs>
+          <w:tab w:val="left" w:pos="5940"/>
+        </w:tabs>
+        <w:jc w:val="both"/>
+      </w:pPr>
+      <w:r>
+        <w:t>Funcionamiento de botones:</w:t>
+      </w:r>
+    </w:p>
+    <w:p>
+      <w:pPr>
+        <w:pStyle w:val="Prrafodelista"/>
+        <w:numPr>
+          <w:ilvl w:val="0"/>
+          <w:numId w:val="7"/>
+        </w:numPr>
+        <w:tabs>
+          <w:tab w:val="left" w:pos="5940"/>
+        </w:tabs>
+        <w:jc w:val="both"/>
+      </w:pPr>
+      <w:r>
+        <w:t>Barra de Herramientas:</w:t>
+      </w:r>
+    </w:p>
+    <w:p>
+      <w:pPr>
+        <w:pStyle w:val="Prrafodelista"/>
+        <w:numPr>
+          <w:ilvl w:val="1"/>
+          <w:numId w:val="7"/>
+        </w:numPr>
+        <w:tabs>
+          <w:tab w:val="left" w:pos="5940"/>
+        </w:tabs>
+        <w:jc w:val="both"/>
+      </w:pPr>
+      <w:r>
+        <w:t>Propiedades: Cierra la app. de forma adecuada para que el resto no lo tengan en cuenta.</w:t>
+      </w:r>
+    </w:p>
+    <w:p>
+      <w:pPr>
+        <w:pStyle w:val="Prrafodelista"/>
+        <w:numPr>
+          <w:ilvl w:val="1"/>
+          <w:numId w:val="7"/>
+        </w:numPr>
+        <w:tabs>
+          <w:tab w:val="left" w:pos="5940"/>
+        </w:tabs>
+        <w:jc w:val="both"/>
+      </w:pPr>
+      <w:r>
+        <w:t>Leyenda: Muestra las mismas pantallas de ayuda que se han explicado en el punto anterior.</w:t>
+      </w:r>
+    </w:p>
+    <w:p>
+      <w:pPr>
+        <w:pStyle w:val="Prrafodelista"/>
+        <w:numPr>
+          <w:ilvl w:val="0"/>
+          <w:numId w:val="7"/>
+        </w:numPr>
+        <w:tabs>
+          <w:tab w:val="left" w:pos="5940"/>
+        </w:tabs>
+        <w:jc w:val="both"/>
+      </w:pPr>
+      <w:r>
+        <w:t>Destapar: Muestra las cartas correspondientes según la fase de juego actual.</w:t>
+      </w:r>
+    </w:p>
+    <w:p>
+      <w:pPr>
+        <w:pStyle w:val="Prrafodelista"/>
+        <w:numPr>
+          <w:ilvl w:val="0"/>
+          <w:numId w:val="7"/>
+        </w:numPr>
+        <w:tabs>
+          <w:tab w:val="left" w:pos="5940"/>
+        </w:tabs>
+        <w:jc w:val="both"/>
+      </w:pPr>
+      <w:r>
+        <w:t xml:space="preserve">Apostar: Apuesta la cantidad indicada en </w:t>
+      </w:r>
+      <w:r>
+        <w:t>el box adyacente</w:t>
+      </w:r>
+      <w:r>
+        <w:t>.</w:t>
+      </w:r>
+    </w:p>
+    <w:p>
+      <w:pPr>
+        <w:pStyle w:val="Prrafodelista"/>
+        <w:numPr>
+          <w:ilvl w:val="0"/>
+          <w:numId w:val="7"/>
+        </w:numPr>
+        <w:tabs>
+          <w:tab w:val="left" w:pos="5940"/>
+        </w:tabs>
+        <w:jc w:val="both"/>
+      </w:pPr>
+      <w:r>
+        <w:t>Pasar: Pasa su turno de apuesta; Equivalente a apostar 0 fichas.</w:t>
+      </w:r>
+    </w:p>
+    <w:p>
+      <w:pPr>
+        <w:pStyle w:val="Prrafodelista"/>
+        <w:numPr>
+          <w:ilvl w:val="0"/>
+          <w:numId w:val="7"/>
+        </w:numPr>
+        <w:tabs>
+          <w:tab w:val="left" w:pos="5940"/>
+        </w:tabs>
+        <w:jc w:val="both"/>
+      </w:pPr>
+      <w:r>
+        <w:t>Retirarse: El jugador se retira de la ronda actual, el resto siguen jugando hasta finalizarla y cuando ocurre, este se reincorpora.</w:t>
+      </w:r>
+    </w:p>
+    <w:p>
+      <w:pPr>
+        <w:tabs>
+          <w:tab w:val="left" w:pos="5940"/>
+        </w:tabs>
+        <w:jc w:val="both"/>
+      </w:pPr>
+      <w:r>
+        <w:t>Explicación de áreas:</w:t>
+      </w:r>
+    </w:p>
+    <w:p>
+      <w:pPr>
+        <w:pStyle w:val="Prrafodelista"/>
+        <w:numPr>
+          <w:ilvl w:val="0"/>
+          <w:numId w:val="8"/>
+        </w:numPr>
+        <w:tabs>
+          <w:tab w:val="left" w:pos="5940"/>
+        </w:tabs>
+        <w:jc w:val="both"/>
+      </w:pPr>
+      <w:r>
+        <w:t>Superior Izquierda: Información propia del Jugador. Incluye:</w:t>
+      </w:r>
+    </w:p>
+    <w:p>
+      <w:pPr>
+        <w:pStyle w:val="Prrafodelista"/>
+        <w:numPr>
+          <w:ilvl w:val="1"/>
+          <w:numId w:val="8"/>
+        </w:numPr>
+        <w:tabs>
+          <w:tab w:val="left" w:pos="5940"/>
+        </w:tabs>
+        <w:jc w:val="both"/>
+      </w:pPr>
+      <w:r>
+        <w:t>ID personal del Jugador. ‘Invitado’ si no se ha registrado o iniciado sesión.</w:t>
+      </w:r>
+    </w:p>
+    <w:p>
+      <w:pPr>
+        <w:pStyle w:val="Prrafodelista"/>
+        <w:numPr>
+          <w:ilvl w:val="1"/>
+          <w:numId w:val="8"/>
+        </w:numPr>
+        <w:tabs>
+          <w:tab w:val="left" w:pos="5940"/>
+        </w:tabs>
+        <w:jc w:val="both"/>
+      </w:pPr>
+      <w:r>
+        <w:t>Fichas restantes. Fichas personales del jugador que le quedan para la partida en curso.</w:t>
+      </w:r>
+    </w:p>
+    <w:p>
+      <w:pPr>
+        <w:pStyle w:val="Prrafodelista"/>
+        <w:numPr>
+          <w:ilvl w:val="1"/>
+          <w:numId w:val="8"/>
+        </w:numPr>
+        <w:tabs>
+          <w:tab w:val="left" w:pos="5940"/>
+        </w:tabs>
+        <w:jc w:val="both"/>
+      </w:pPr>
+      <w:r>
+        <w:t>Fase de Juego. Fase en la que se encuentra el juego, según ella se van realizando las distintas acciones propias intrínsecas a cada una.</w:t>
+      </w:r>
+    </w:p>
+    <w:p>
+      <w:pPr>
+        <w:pStyle w:val="Prrafodelista"/>
+        <w:numPr>
+          <w:ilvl w:val="0"/>
+          <w:numId w:val="8"/>
+        </w:numPr>
+        <w:tabs>
+          <w:tab w:val="left" w:pos="5940"/>
+        </w:tabs>
+        <w:jc w:val="both"/>
+      </w:pPr>
+      <w:r>
+        <w:t>Su</w:t>
+      </w:r>
+      <w:r>
+        <w:t>perior Derecha: Información de c</w:t>
+      </w:r>
+      <w:r>
+        <w:t>onexión</w:t>
+      </w:r>
+      <w:r>
+        <w:t>, muestra si hay problemas en la conexión del cliente al servidor.</w:t>
+      </w:r>
+    </w:p>
+    <w:p>
+      <w:pPr>
+        <w:pStyle w:val="Prrafodelista"/>
+        <w:numPr>
+          <w:ilvl w:val="0"/>
+          <w:numId w:val="8"/>
+        </w:numPr>
+        <w:tabs>
+          <w:tab w:val="left" w:pos="5940"/>
+        </w:tabs>
+        <w:jc w:val="both"/>
+      </w:pPr>
+      <w:r>
+        <w:t>Superior Central: Información general.</w:t>
+      </w:r>
+    </w:p>
+    <w:p>
+      <w:pPr>
+        <w:pStyle w:val="Prrafodelista"/>
+        <w:numPr>
+          <w:ilvl w:val="1"/>
+          <w:numId w:val="8"/>
+        </w:numPr>
+        <w:tabs>
+          <w:tab w:val="left" w:pos="5940"/>
+        </w:tabs>
+        <w:jc w:val="both"/>
+      </w:pPr>
+      <w:r>
+        <w:t>Mi turno. Icono cambiante para indicar si es el turno de hablar del jugador.</w:t>
+      </w:r>
+    </w:p>
+    <w:p>
+      <w:pPr>
+        <w:pStyle w:val="Prrafodelista"/>
+        <w:numPr>
+          <w:ilvl w:val="1"/>
+          <w:numId w:val="8"/>
+        </w:numPr>
+        <w:tabs>
+          <w:tab w:val="left" w:pos="5940"/>
+        </w:tabs>
+        <w:jc w:val="both"/>
+      </w:pPr>
+      <w:r>
+        <w:t>Pool común. Cantidad conjunta de fichas apostadas que se lleva el ganador de la ronda.</w:t>
+      </w:r>
+    </w:p>
     <w:sectPr>
       <w:pgSz w:w="11906" w:h="16838"/>
       <w:pgMar w:top="1417" w:right="1701" w:bottom="1417" w:left="1701" w:header="708" w:footer="708" w:gutter="0"/>
@@ -7041,7 +8884,7 @@
 </file>
 
 <file path=word/numbering.xml><?xml version="1.0" encoding="utf-8"?>
-<w:numbering xmlns:wpc="http://schemas.microsoft.com/office/word/2010/wordprocessingCanvas" xmlns:cx="http://schemas.microsoft.com/office/drawing/2014/chartex" xmlns:cx1="http://schemas.microsoft.com/office/drawing/2015/9/8/chartex" xmlns:cx2="http://schemas.microsoft.com/office/drawing/2015/10/21/chartex" xmlns:cx3="http://schemas.microsoft.com/office/drawing/2016/5/9/chartex" xmlns:cx4="http://schemas.microsoft.com/office/drawing/2016/5/10/chartex" xmlns:cx5="http://schemas.microsoft.com/office/drawing/2016/5/11/chartex" xmlns:mc="http://schemas.openxmlformats.org/markup-compatibility/2006" xmlns:o="urn:schemas-microsoft-com:office:office" xmlns:r="http://schemas.openxmlformats.org/officeDocument/2006/relationships" xmlns:m="http://schemas.openxmlformats.org/officeDocument/2006/math" xmlns:v="urn:schemas-microsoft-com:vml" xmlns:wp14="http://schemas.microsoft.com/office/word/2010/wordprocessingDrawing" xmlns:wp="http://schemas.openxmlformats.org/drawingml/2006/wordprocessingDrawing" xmlns:w10="urn:schemas-microsoft-com:office:word" xmlns:w="http://schemas.openxmlformats.org/wordprocessingml/2006/main" xmlns:w14="http://schemas.microsoft.com/office/word/2010/wordml" xmlns:w15="http://schemas.microsoft.com/office/word/2012/wordml" xmlns:w16se="http://schemas.microsoft.com/office/word/2015/wordml/symex" xmlns:wpg="http://schemas.microsoft.com/office/word/2010/wordprocessingGroup" xmlns:wpi="http://schemas.microsoft.com/office/word/2010/wordprocessingInk" xmlns:wne="http://schemas.microsoft.com/office/word/2006/wordml" xmlns:wps="http://schemas.microsoft.com/office/word/2010/wordprocessingShape" mc:Ignorable="w14 w15 w16se wp14">
+<w:numbering xmlns:wpc="http://schemas.microsoft.com/office/word/2010/wordprocessingCanvas" xmlns:cx="http://schemas.microsoft.com/office/drawing/2014/chartex" xmlns:cx1="http://schemas.microsoft.com/office/drawing/2015/9/8/chartex" xmlns:cx2="http://schemas.microsoft.com/office/drawing/2015/10/21/chartex" xmlns:cx3="http://schemas.microsoft.com/office/drawing/2016/5/9/chartex" xmlns:cx4="http://schemas.microsoft.com/office/drawing/2016/5/10/chartex" xmlns:cx5="http://schemas.microsoft.com/office/drawing/2016/5/11/chartex" xmlns:cx6="http://schemas.microsoft.com/office/drawing/2016/5/12/chartex" xmlns:cx7="http://schemas.microsoft.com/office/drawing/2016/5/13/chartex" xmlns:cx8="http://schemas.microsoft.com/office/drawing/2016/5/14/chartex" xmlns:mc="http://schemas.openxmlformats.org/markup-compatibility/2006" xmlns:o="urn:schemas-microsoft-com:office:office" xmlns:r="http://schemas.openxmlformats.org/officeDocument/2006/relationships" xmlns:m="http://schemas.openxmlformats.org/officeDocument/2006/math" xmlns:v="urn:schemas-microsoft-com:vml" xmlns:wp14="http://schemas.microsoft.com/office/word/2010/wordprocessingDrawing" xmlns:wp="http://schemas.openxmlformats.org/drawingml/2006/wordprocessingDrawing" xmlns:w10="urn:schemas-microsoft-com:office:word" xmlns:w="http://schemas.openxmlformats.org/wordprocessingml/2006/main" xmlns:w14="http://schemas.microsoft.com/office/word/2010/wordml" xmlns:w15="http://schemas.microsoft.com/office/word/2012/wordml" xmlns:w16se="http://schemas.microsoft.com/office/word/2015/wordml/symex" xmlns:wpg="http://schemas.microsoft.com/office/word/2010/wordprocessingGroup" xmlns:wpi="http://schemas.microsoft.com/office/word/2010/wordprocessingInk" xmlns:wne="http://schemas.microsoft.com/office/word/2006/wordml" xmlns:wps="http://schemas.microsoft.com/office/word/2010/wordprocessingShape" mc:Ignorable="w14 w15 w16se wp14">
   <w:abstractNum w:abstractNumId="0" w15:restartNumberingAfterBreak="0">
     <w:nsid w:val="08722BE6"/>
     <w:multiLevelType w:val="hybridMultilevel"/>
@@ -7355,9 +9198,9 @@
     </w:lvl>
   </w:abstractNum>
   <w:abstractNum w:abstractNumId="3" w15:restartNumberingAfterBreak="0">
-    <w:nsid w:val="49AC0CC2"/>
+    <w:nsid w:val="47067503"/>
     <w:multiLevelType w:val="hybridMultilevel"/>
-    <w:tmpl w:val="28FA4886"/>
+    <w:tmpl w:val="A9A48BA2"/>
     <w:lvl w:ilvl="0" w:tplc="0C0A0001">
       <w:start w:val="1"/>
       <w:numFmt w:val="bullet"/>
@@ -7382,7 +9225,7 @@
         <w:rFonts w:ascii="Courier New" w:hAnsi="Courier New" w:cs="Courier New" w:hint="default"/>
       </w:rPr>
     </w:lvl>
-    <w:lvl w:ilvl="2" w:tplc="0C0A0005">
+    <w:lvl w:ilvl="2" w:tplc="0C0A0005" w:tentative="1">
       <w:start w:val="1"/>
       <w:numFmt w:val="bullet"/>
       <w:lvlText w:val=""/>
@@ -7468,6 +9311,232 @@
     </w:lvl>
   </w:abstractNum>
   <w:abstractNum w:abstractNumId="4" w15:restartNumberingAfterBreak="0">
+    <w:nsid w:val="49AC0CC2"/>
+    <w:multiLevelType w:val="hybridMultilevel"/>
+    <w:tmpl w:val="28FA4886"/>
+    <w:lvl w:ilvl="0" w:tplc="0C0A0001">
+      <w:start w:val="1"/>
+      <w:numFmt w:val="bullet"/>
+      <w:lvlText w:val=""/>
+      <w:lvlJc w:val="left"/>
+      <w:pPr>
+        <w:ind w:left="720" w:hanging="360"/>
+      </w:pPr>
+      <w:rPr>
+        <w:rFonts w:ascii="Symbol" w:hAnsi="Symbol" w:hint="default"/>
+      </w:rPr>
+    </w:lvl>
+    <w:lvl w:ilvl="1" w:tplc="0C0A0003">
+      <w:start w:val="1"/>
+      <w:numFmt w:val="bullet"/>
+      <w:lvlText w:val="o"/>
+      <w:lvlJc w:val="left"/>
+      <w:pPr>
+        <w:ind w:left="1440" w:hanging="360"/>
+      </w:pPr>
+      <w:rPr>
+        <w:rFonts w:ascii="Courier New" w:hAnsi="Courier New" w:cs="Courier New" w:hint="default"/>
+      </w:rPr>
+    </w:lvl>
+    <w:lvl w:ilvl="2" w:tplc="0C0A0005">
+      <w:start w:val="1"/>
+      <w:numFmt w:val="bullet"/>
+      <w:lvlText w:val=""/>
+      <w:lvlJc w:val="left"/>
+      <w:pPr>
+        <w:ind w:left="2160" w:hanging="360"/>
+      </w:pPr>
+      <w:rPr>
+        <w:rFonts w:ascii="Wingdings" w:hAnsi="Wingdings" w:hint="default"/>
+      </w:rPr>
+    </w:lvl>
+    <w:lvl w:ilvl="3" w:tplc="0C0A0001" w:tentative="1">
+      <w:start w:val="1"/>
+      <w:numFmt w:val="bullet"/>
+      <w:lvlText w:val=""/>
+      <w:lvlJc w:val="left"/>
+      <w:pPr>
+        <w:ind w:left="2880" w:hanging="360"/>
+      </w:pPr>
+      <w:rPr>
+        <w:rFonts w:ascii="Symbol" w:hAnsi="Symbol" w:hint="default"/>
+      </w:rPr>
+    </w:lvl>
+    <w:lvl w:ilvl="4" w:tplc="0C0A0003" w:tentative="1">
+      <w:start w:val="1"/>
+      <w:numFmt w:val="bullet"/>
+      <w:lvlText w:val="o"/>
+      <w:lvlJc w:val="left"/>
+      <w:pPr>
+        <w:ind w:left="3600" w:hanging="360"/>
+      </w:pPr>
+      <w:rPr>
+        <w:rFonts w:ascii="Courier New" w:hAnsi="Courier New" w:cs="Courier New" w:hint="default"/>
+      </w:rPr>
+    </w:lvl>
+    <w:lvl w:ilvl="5" w:tplc="0C0A0005" w:tentative="1">
+      <w:start w:val="1"/>
+      <w:numFmt w:val="bullet"/>
+      <w:lvlText w:val=""/>
+      <w:lvlJc w:val="left"/>
+      <w:pPr>
+        <w:ind w:left="4320" w:hanging="360"/>
+      </w:pPr>
+      <w:rPr>
+        <w:rFonts w:ascii="Wingdings" w:hAnsi="Wingdings" w:hint="default"/>
+      </w:rPr>
+    </w:lvl>
+    <w:lvl w:ilvl="6" w:tplc="0C0A0001" w:tentative="1">
+      <w:start w:val="1"/>
+      <w:numFmt w:val="bullet"/>
+      <w:lvlText w:val=""/>
+      <w:lvlJc w:val="left"/>
+      <w:pPr>
+        <w:ind w:left="5040" w:hanging="360"/>
+      </w:pPr>
+      <w:rPr>
+        <w:rFonts w:ascii="Symbol" w:hAnsi="Symbol" w:hint="default"/>
+      </w:rPr>
+    </w:lvl>
+    <w:lvl w:ilvl="7" w:tplc="0C0A0003" w:tentative="1">
+      <w:start w:val="1"/>
+      <w:numFmt w:val="bullet"/>
+      <w:lvlText w:val="o"/>
+      <w:lvlJc w:val="left"/>
+      <w:pPr>
+        <w:ind w:left="5760" w:hanging="360"/>
+      </w:pPr>
+      <w:rPr>
+        <w:rFonts w:ascii="Courier New" w:hAnsi="Courier New" w:cs="Courier New" w:hint="default"/>
+      </w:rPr>
+    </w:lvl>
+    <w:lvl w:ilvl="8" w:tplc="0C0A0005" w:tentative="1">
+      <w:start w:val="1"/>
+      <w:numFmt w:val="bullet"/>
+      <w:lvlText w:val=""/>
+      <w:lvlJc w:val="left"/>
+      <w:pPr>
+        <w:ind w:left="6480" w:hanging="360"/>
+      </w:pPr>
+      <w:rPr>
+        <w:rFonts w:ascii="Wingdings" w:hAnsi="Wingdings" w:hint="default"/>
+      </w:rPr>
+    </w:lvl>
+  </w:abstractNum>
+  <w:abstractNum w:abstractNumId="5" w15:restartNumberingAfterBreak="0">
+    <w:nsid w:val="559739E5"/>
+    <w:multiLevelType w:val="hybridMultilevel"/>
+    <w:tmpl w:val="92EE293C"/>
+    <w:lvl w:ilvl="0" w:tplc="0C0A0001">
+      <w:start w:val="1"/>
+      <w:numFmt w:val="bullet"/>
+      <w:lvlText w:val=""/>
+      <w:lvlJc w:val="left"/>
+      <w:pPr>
+        <w:ind w:left="720" w:hanging="360"/>
+      </w:pPr>
+      <w:rPr>
+        <w:rFonts w:ascii="Symbol" w:hAnsi="Symbol" w:hint="default"/>
+      </w:rPr>
+    </w:lvl>
+    <w:lvl w:ilvl="1" w:tplc="0C0A0003">
+      <w:start w:val="1"/>
+      <w:numFmt w:val="bullet"/>
+      <w:lvlText w:val="o"/>
+      <w:lvlJc w:val="left"/>
+      <w:pPr>
+        <w:ind w:left="1440" w:hanging="360"/>
+      </w:pPr>
+      <w:rPr>
+        <w:rFonts w:ascii="Courier New" w:hAnsi="Courier New" w:cs="Courier New" w:hint="default"/>
+      </w:rPr>
+    </w:lvl>
+    <w:lvl w:ilvl="2" w:tplc="0C0A0005" w:tentative="1">
+      <w:start w:val="1"/>
+      <w:numFmt w:val="bullet"/>
+      <w:lvlText w:val=""/>
+      <w:lvlJc w:val="left"/>
+      <w:pPr>
+        <w:ind w:left="2160" w:hanging="360"/>
+      </w:pPr>
+      <w:rPr>
+        <w:rFonts w:ascii="Wingdings" w:hAnsi="Wingdings" w:hint="default"/>
+      </w:rPr>
+    </w:lvl>
+    <w:lvl w:ilvl="3" w:tplc="0C0A0001" w:tentative="1">
+      <w:start w:val="1"/>
+      <w:numFmt w:val="bullet"/>
+      <w:lvlText w:val=""/>
+      <w:lvlJc w:val="left"/>
+      <w:pPr>
+        <w:ind w:left="2880" w:hanging="360"/>
+      </w:pPr>
+      <w:rPr>
+        <w:rFonts w:ascii="Symbol" w:hAnsi="Symbol" w:hint="default"/>
+      </w:rPr>
+    </w:lvl>
+    <w:lvl w:ilvl="4" w:tplc="0C0A0003" w:tentative="1">
+      <w:start w:val="1"/>
+      <w:numFmt w:val="bullet"/>
+      <w:lvlText w:val="o"/>
+      <w:lvlJc w:val="left"/>
+      <w:pPr>
+        <w:ind w:left="3600" w:hanging="360"/>
+      </w:pPr>
+      <w:rPr>
+        <w:rFonts w:ascii="Courier New" w:hAnsi="Courier New" w:cs="Courier New" w:hint="default"/>
+      </w:rPr>
+    </w:lvl>
+    <w:lvl w:ilvl="5" w:tplc="0C0A0005" w:tentative="1">
+      <w:start w:val="1"/>
+      <w:numFmt w:val="bullet"/>
+      <w:lvlText w:val=""/>
+      <w:lvlJc w:val="left"/>
+      <w:pPr>
+        <w:ind w:left="4320" w:hanging="360"/>
+      </w:pPr>
+      <w:rPr>
+        <w:rFonts w:ascii="Wingdings" w:hAnsi="Wingdings" w:hint="default"/>
+      </w:rPr>
+    </w:lvl>
+    <w:lvl w:ilvl="6" w:tplc="0C0A0001" w:tentative="1">
+      <w:start w:val="1"/>
+      <w:numFmt w:val="bullet"/>
+      <w:lvlText w:val=""/>
+      <w:lvlJc w:val="left"/>
+      <w:pPr>
+        <w:ind w:left="5040" w:hanging="360"/>
+      </w:pPr>
+      <w:rPr>
+        <w:rFonts w:ascii="Symbol" w:hAnsi="Symbol" w:hint="default"/>
+      </w:rPr>
+    </w:lvl>
+    <w:lvl w:ilvl="7" w:tplc="0C0A0003" w:tentative="1">
+      <w:start w:val="1"/>
+      <w:numFmt w:val="bullet"/>
+      <w:lvlText w:val="o"/>
+      <w:lvlJc w:val="left"/>
+      <w:pPr>
+        <w:ind w:left="5760" w:hanging="360"/>
+      </w:pPr>
+      <w:rPr>
+        <w:rFonts w:ascii="Courier New" w:hAnsi="Courier New" w:cs="Courier New" w:hint="default"/>
+      </w:rPr>
+    </w:lvl>
+    <w:lvl w:ilvl="8" w:tplc="0C0A0005" w:tentative="1">
+      <w:start w:val="1"/>
+      <w:numFmt w:val="bullet"/>
+      <w:lvlText w:val=""/>
+      <w:lvlJc w:val="left"/>
+      <w:pPr>
+        <w:ind w:left="6480" w:hanging="360"/>
+      </w:pPr>
+      <w:rPr>
+        <w:rFonts w:ascii="Wingdings" w:hAnsi="Wingdings" w:hint="default"/>
+      </w:rPr>
+    </w:lvl>
+  </w:abstractNum>
+  <w:abstractNum w:abstractNumId="6" w15:restartNumberingAfterBreak="0">
     <w:nsid w:val="5B3848E0"/>
     <w:multiLevelType w:val="hybridMultilevel"/>
     <w:tmpl w:val="089A552E"/>
@@ -7553,8 +9622,121 @@
       </w:pPr>
     </w:lvl>
   </w:abstractNum>
+  <w:abstractNum w:abstractNumId="7" w15:restartNumberingAfterBreak="0">
+    <w:nsid w:val="5BDA7A02"/>
+    <w:multiLevelType w:val="hybridMultilevel"/>
+    <w:tmpl w:val="024ECB5E"/>
+    <w:lvl w:ilvl="0" w:tplc="0C0A0001">
+      <w:start w:val="1"/>
+      <w:numFmt w:val="bullet"/>
+      <w:lvlText w:val=""/>
+      <w:lvlJc w:val="left"/>
+      <w:pPr>
+        <w:ind w:left="720" w:hanging="360"/>
+      </w:pPr>
+      <w:rPr>
+        <w:rFonts w:ascii="Symbol" w:hAnsi="Symbol" w:hint="default"/>
+      </w:rPr>
+    </w:lvl>
+    <w:lvl w:ilvl="1" w:tplc="0C0A0003">
+      <w:start w:val="1"/>
+      <w:numFmt w:val="bullet"/>
+      <w:lvlText w:val="o"/>
+      <w:lvlJc w:val="left"/>
+      <w:pPr>
+        <w:ind w:left="1440" w:hanging="360"/>
+      </w:pPr>
+      <w:rPr>
+        <w:rFonts w:ascii="Courier New" w:hAnsi="Courier New" w:cs="Courier New" w:hint="default"/>
+      </w:rPr>
+    </w:lvl>
+    <w:lvl w:ilvl="2" w:tplc="0C0A0005" w:tentative="1">
+      <w:start w:val="1"/>
+      <w:numFmt w:val="bullet"/>
+      <w:lvlText w:val=""/>
+      <w:lvlJc w:val="left"/>
+      <w:pPr>
+        <w:ind w:left="2160" w:hanging="360"/>
+      </w:pPr>
+      <w:rPr>
+        <w:rFonts w:ascii="Wingdings" w:hAnsi="Wingdings" w:hint="default"/>
+      </w:rPr>
+    </w:lvl>
+    <w:lvl w:ilvl="3" w:tplc="0C0A0001" w:tentative="1">
+      <w:start w:val="1"/>
+      <w:numFmt w:val="bullet"/>
+      <w:lvlText w:val=""/>
+      <w:lvlJc w:val="left"/>
+      <w:pPr>
+        <w:ind w:left="2880" w:hanging="360"/>
+      </w:pPr>
+      <w:rPr>
+        <w:rFonts w:ascii="Symbol" w:hAnsi="Symbol" w:hint="default"/>
+      </w:rPr>
+    </w:lvl>
+    <w:lvl w:ilvl="4" w:tplc="0C0A0003" w:tentative="1">
+      <w:start w:val="1"/>
+      <w:numFmt w:val="bullet"/>
+      <w:lvlText w:val="o"/>
+      <w:lvlJc w:val="left"/>
+      <w:pPr>
+        <w:ind w:left="3600" w:hanging="360"/>
+      </w:pPr>
+      <w:rPr>
+        <w:rFonts w:ascii="Courier New" w:hAnsi="Courier New" w:cs="Courier New" w:hint="default"/>
+      </w:rPr>
+    </w:lvl>
+    <w:lvl w:ilvl="5" w:tplc="0C0A0005" w:tentative="1">
+      <w:start w:val="1"/>
+      <w:numFmt w:val="bullet"/>
+      <w:lvlText w:val=""/>
+      <w:lvlJc w:val="left"/>
+      <w:pPr>
+        <w:ind w:left="4320" w:hanging="360"/>
+      </w:pPr>
+      <w:rPr>
+        <w:rFonts w:ascii="Wingdings" w:hAnsi="Wingdings" w:hint="default"/>
+      </w:rPr>
+    </w:lvl>
+    <w:lvl w:ilvl="6" w:tplc="0C0A0001" w:tentative="1">
+      <w:start w:val="1"/>
+      <w:numFmt w:val="bullet"/>
+      <w:lvlText w:val=""/>
+      <w:lvlJc w:val="left"/>
+      <w:pPr>
+        <w:ind w:left="5040" w:hanging="360"/>
+      </w:pPr>
+      <w:rPr>
+        <w:rFonts w:ascii="Symbol" w:hAnsi="Symbol" w:hint="default"/>
+      </w:rPr>
+    </w:lvl>
+    <w:lvl w:ilvl="7" w:tplc="0C0A0003" w:tentative="1">
+      <w:start w:val="1"/>
+      <w:numFmt w:val="bullet"/>
+      <w:lvlText w:val="o"/>
+      <w:lvlJc w:val="left"/>
+      <w:pPr>
+        <w:ind w:left="5760" w:hanging="360"/>
+      </w:pPr>
+      <w:rPr>
+        <w:rFonts w:ascii="Courier New" w:hAnsi="Courier New" w:cs="Courier New" w:hint="default"/>
+      </w:rPr>
+    </w:lvl>
+    <w:lvl w:ilvl="8" w:tplc="0C0A0005" w:tentative="1">
+      <w:start w:val="1"/>
+      <w:numFmt w:val="bullet"/>
+      <w:lvlText w:val=""/>
+      <w:lvlJc w:val="left"/>
+      <w:pPr>
+        <w:ind w:left="6480" w:hanging="360"/>
+      </w:pPr>
+      <w:rPr>
+        <w:rFonts w:ascii="Wingdings" w:hAnsi="Wingdings" w:hint="default"/>
+      </w:rPr>
+    </w:lvl>
+  </w:abstractNum>
   <w:num w:numId="1">
-    <w:abstractNumId w:val="4"/>
+    <w:abstractNumId w:val="6"/>
   </w:num>
   <w:num w:numId="2">
     <w:abstractNumId w:val="2"/>
@@ -7566,7 +9748,16 @@
     <w:abstractNumId w:val="0"/>
   </w:num>
   <w:num w:numId="5">
+    <w:abstractNumId w:val="4"/>
+  </w:num>
+  <w:num w:numId="6">
+    <w:abstractNumId w:val="7"/>
+  </w:num>
+  <w:num w:numId="7">
     <w:abstractNumId w:val="3"/>
+  </w:num>
+  <w:num w:numId="8">
+    <w:abstractNumId w:val="5"/>
   </w:num>
 </w:numbering>
 </file>
@@ -8036,6 +10227,29 @@
       <w:szCs w:val="24"/>
     </w:rPr>
   </w:style>
+  <w:style w:type="paragraph" w:styleId="Ttulo4">
+    <w:name w:val="heading 4"/>
+    <w:basedOn w:val="Normal"/>
+    <w:next w:val="Normal"/>
+    <w:link w:val="Ttulo4Car"/>
+    <w:uiPriority w:val="9"/>
+    <w:unhideWhenUsed/>
+    <w:qFormat/>
+    <w:rsid w:val="008C0ACE"/>
+    <w:pPr>
+      <w:keepNext/>
+      <w:keepLines/>
+      <w:spacing w:before="40" w:after="0"/>
+      <w:jc w:val="center"/>
+      <w:outlineLvl w:val="3"/>
+    </w:pPr>
+    <w:rPr>
+      <w:rFonts w:asciiTheme="majorHAnsi" w:eastAsiaTheme="majorEastAsia" w:hAnsiTheme="majorHAnsi" w:cstheme="majorBidi"/>
+      <w:i/>
+      <w:iCs/>
+      <w:color w:val="2F5496" w:themeColor="accent1" w:themeShade="BF"/>
+    </w:rPr>
+  </w:style>
   <w:style w:type="character" w:default="1" w:styleId="Fuentedeprrafopredeter">
     <w:name w:val="Default Paragraph Font"/>
     <w:uiPriority w:val="1"/>
@@ -8231,6 +10445,19 @@
       <w:ind w:left="720"/>
       <w:contextualSpacing/>
     </w:pPr>
+  </w:style>
+  <w:style w:type="character" w:customStyle="1" w:styleId="Ttulo4Car">
+    <w:name w:val="Título 4 Car"/>
+    <w:basedOn w:val="Fuentedeprrafopredeter"/>
+    <w:link w:val="Ttulo4"/>
+    <w:uiPriority w:val="9"/>
+    <w:rsid w:val="008C0ACE"/>
+    <w:rPr>
+      <w:rFonts w:asciiTheme="majorHAnsi" w:eastAsiaTheme="majorEastAsia" w:hAnsiTheme="majorHAnsi" w:cstheme="majorBidi"/>
+      <w:i/>
+      <w:iCs/>
+      <w:color w:val="2F5496" w:themeColor="accent1" w:themeShade="BF"/>
+    </w:rPr>
   </w:style>
 </w:styles>
 </file>
@@ -8520,7 +10747,7 @@
 </file>
 
 <file path=customXml/itemProps2.xml><?xml version="1.0" encoding="utf-8"?>
-<ds:datastoreItem xmlns:ds="http://schemas.openxmlformats.org/officeDocument/2006/customXml" ds:itemID="{71A48E5E-7A15-48EA-B5CC-AA4F7D44D510}">
+<ds:datastoreItem xmlns:ds="http://schemas.openxmlformats.org/officeDocument/2006/customXml" ds:itemID="{8F6FF740-F030-464D-AEF4-0197D85B490D}">
   <ds:schemaRefs>
     <ds:schemaRef ds:uri="http://schemas.openxmlformats.org/officeDocument/2006/bibliography"/>
   </ds:schemaRefs>

</xml_diff>

<commit_message>
Advanced 'previous' doc a bit. Work to do left, see Gmail with notes.
</commit_message>
<xml_diff>
--- a/Documentacion/Documentación Poker.docx
+++ b/Documentacion/Documentación Poker.docx
@@ -6444,6 +6444,14 @@
     </w:p>
     <w:p>
       <w:pPr>
+        <w:jc w:val="both"/>
+      </w:pPr>
+      <w:r>
+        <w:t xml:space="preserve">Actualmente que se hayan realizado en Java, no hay ninguna aplicación o juego de aplicaciones famoso, que se encargue de cubrir este hueco en el mercado. Ya que competencia como tal no hay, es una carencia que se cubre con el desarrollo y lanzamiento de este Póker.  </w:t>
+      </w:r>
+    </w:p>
+    <w:p>
+      <w:pPr>
         <w:pStyle w:val="Ttulo3"/>
       </w:pPr>
       <w:bookmarkStart w:id="4" w:name="_Toc479100091"/>
@@ -6486,16 +6494,70 @@
       <w:bookmarkEnd w:id="5"/>
     </w:p>
     <w:p>
-      <w:r>
-        <w:t>Público el cual disfrute, tanto con los juegos de cartas, como con una buena partida en línea ya sea entre sus  amigos y conocidos o con terceras personas.</w:t>
+      <w:pPr>
+        <w:jc w:val="both"/>
+      </w:pPr>
+      <w:r>
+        <w:t xml:space="preserve">Público el cual disfrute, tanto con los juegos de cartas, como con una buena partida en línea ya sea entre </w:t>
+      </w:r>
+      <w:r>
+        <w:t>sus amigos</w:t>
+      </w:r>
+      <w:r>
+        <w:t xml:space="preserve"> y conocidos o con terceras personas.</w:t>
+      </w:r>
+    </w:p>
+    <w:p>
+      <w:pPr>
+        <w:jc w:val="both"/>
+      </w:pPr>
+      <w:r>
+        <w:t xml:space="preserve">Esta aplicación ha sido </w:t>
+      </w:r>
+      <w:r>
+        <w:t>diseñada con ámbito global. El idioma en e</w:t>
+      </w:r>
+      <w:r>
+        <w:t>l que está escrito el código es</w:t>
+      </w:r>
+      <w:r>
+        <w:t xml:space="preserve"> inglés (recordar que es open-</w:t>
+      </w:r>
+      <w:proofErr w:type="spellStart"/>
+      <w:r>
+        <w:t>source</w:t>
+      </w:r>
+      <w:proofErr w:type="spellEnd"/>
+      <w:r>
+        <w:t xml:space="preserve">) y el idioma de la interfaz </w:t>
+      </w:r>
+      <w:r>
+        <w:t>es el</w:t>
+      </w:r>
+      <w:r>
+        <w:t xml:space="preserve"> inglés también. Más adelante tengo la intención de traducirla al español y ofrecer la opción de cambiarlo al ejecutarse la app.</w:t>
       </w:r>
     </w:p>
     <w:p>
       <w:pPr>
         <w:pStyle w:val="Ttulo2"/>
+        <w:jc w:val="left"/>
       </w:pPr>
       <w:bookmarkStart w:id="6" w:name="_Toc479100093"/>
-      <w:r>
+    </w:p>
+    <w:p/>
+    <w:p/>
+    <w:p/>
+    <w:p/>
+    <w:p/>
+    <w:p/>
+    <w:p/>
+    <w:p>
+      <w:pPr>
+        <w:pStyle w:val="Ttulo2"/>
+      </w:pPr>
+      <w:r>
+        <w:lastRenderedPageBreak/>
         <w:t>Objetivo del proyecto</w:t>
       </w:r>
       <w:bookmarkEnd w:id="6"/>
@@ -6505,16 +6567,67 @@
         <w:jc w:val="both"/>
       </w:pPr>
       <w:r>
-        <w:t>Lo que se busca mediante este proyecto, es pulir y demostrar la efectividad que se puede conseguir mediante las tecnologías aprendidas durante estos dos años de curso. Añadiendo, además, otras complementarias en cuanto a funcionalidad y diseño web que pueden resultar útiles.</w:t>
+        <w:t>Mi objetivo mediante este proyecto es d</w:t>
+      </w:r>
+      <w:r>
+        <w:t xml:space="preserve">emostrar la efectividad y capacidad de desarrollo que se puede conseguir mediante los lenguajes de programación aprendidos a lo largo del correspondiente curso de Desarrollo de Aplicaciones Multiplataforma. Más en concreto utilizando Java como lenguaje </w:t>
+      </w:r>
+      <w:r>
+        <w:t>base,</w:t>
+      </w:r>
+      <w:r>
+        <w:t xml:space="preserve"> así como diferentes herramientas de desarrollo adicionales y también la implementación de diferentes patrones de programación y diseño que sirvan para reducir en la medida de lo posible la complejidad lógica del proyecto.</w:t>
       </w:r>
     </w:p>
     <w:p>
       <w:pPr>
         <w:jc w:val="both"/>
       </w:pPr>
-      <w:proofErr w:type="spellStart"/>
-      <w:r>
-        <w:t>My</w:t>
+      <w:r>
+        <w:t xml:space="preserve">En cuanto a </w:t>
+      </w:r>
+      <w:r>
+        <w:t xml:space="preserve">la </w:t>
+      </w:r>
+      <w:r>
+        <w:t>orientación práctica</w:t>
+      </w:r>
+      <w:r>
+        <w:t xml:space="preserve"> se desea desarrollar e implementar un sistema con estructura Cliente – Servidor y en el cuál el Cliente se diseñe siguiendo el Modelo Vista – Controlador. Toda la lógica del juego, el cambio del mismo por sus diferentes fases, así como procesamiento en tiempo real de las acciones de cada jugador será realizado por el Servidor. Dedicando de esta forma el cliente de forma casi exclusiva a realizar conexiones con el servidor para enviar las acciones del jugador y recibir las respuestas de éste.</w:t>
+      </w:r>
+    </w:p>
+    <w:p>
+      <w:pPr>
+        <w:jc w:val="both"/>
+      </w:pPr>
+      <w:r>
+        <w:t xml:space="preserve">También se desea tener en alta estima la seguridad de la información sensible introducida por los potenciales usuarios, por lo cual se aplicarán técnicas de procesamiento y almacenamiento seguras de todo lo relacionado a usuarios, contraseñas etc. </w:t>
+      </w:r>
+    </w:p>
+    <w:p>
+      <w:pPr>
+        <w:jc w:val="both"/>
+      </w:pPr>
+      <w:r>
+        <w:t>Por último, adquirir y afianzar conocimientos en lo relacionado al mundo de desarrollo de aplicaciones web; Ya que es una parte en la que ahora mismo antes de empezar el proyecto me encuentro bastante carente y me sirve como excusa para verme obligado a investigar tecnologías y lenguajes.</w:t>
+      </w:r>
+    </w:p>
+    <w:p/>
+    <w:p>
+      <w:pPr>
+        <w:jc w:val="both"/>
+      </w:pPr>
+      <w:proofErr w:type="spellStart"/>
+      <w:r>
+        <w:t>What</w:t>
+      </w:r>
+      <w:proofErr w:type="spellEnd"/>
+      <w:r>
+        <w:t xml:space="preserve"> I </w:t>
+      </w:r>
+      <w:proofErr w:type="spellStart"/>
+      <w:r>
+        <w:t>want</w:t>
       </w:r>
       <w:proofErr w:type="spellEnd"/>
       <w:r>
@@ -6522,26 +6635,63 @@
       </w:r>
       <w:proofErr w:type="spellStart"/>
       <w:r>
-        <w:t>intentions</w:t>
-      </w:r>
-      <w:proofErr w:type="spellEnd"/>
-      <w:r>
-        <w:t>, are</w:t>
-      </w:r>
+        <w:t>to</w:t>
+      </w:r>
+      <w:proofErr w:type="spellEnd"/>
       <w:r>
         <w:t xml:space="preserve"> </w:t>
       </w:r>
       <w:proofErr w:type="spellStart"/>
       <w:r>
+        <w:t>achieve</w:t>
+      </w:r>
+      <w:proofErr w:type="spellEnd"/>
+      <w:r>
+        <w:t xml:space="preserve">, </w:t>
+      </w:r>
+      <w:proofErr w:type="spellStart"/>
+      <w:r>
+        <w:t>it’s</w:t>
+      </w:r>
+      <w:proofErr w:type="spellEnd"/>
+      <w:r>
+        <w:t xml:space="preserve"> </w:t>
+      </w:r>
+      <w:proofErr w:type="spellStart"/>
+      <w:r>
         <w:t>to</w:t>
       </w:r>
       <w:proofErr w:type="spellEnd"/>
       <w:r>
+        <w:t xml:space="preserve"> show </w:t>
+      </w:r>
+      <w:proofErr w:type="spellStart"/>
+      <w:r>
+        <w:t>what</w:t>
+      </w:r>
+      <w:proofErr w:type="spellEnd"/>
+      <w:r>
+        <w:t xml:space="preserve"> can be done with </w:t>
+      </w:r>
+      <w:proofErr w:type="spellStart"/>
+      <w:r>
+        <w:t>the</w:t>
+      </w:r>
+      <w:proofErr w:type="spellEnd"/>
+      <w:r>
         <w:t xml:space="preserve"> </w:t>
       </w:r>
       <w:proofErr w:type="spellStart"/>
       <w:r>
-        <w:t>prove</w:t>
+        <w:t>technologies</w:t>
+      </w:r>
+      <w:proofErr w:type="spellEnd"/>
+      <w:r>
+        <w:t xml:space="preserve"> I </w:t>
+      </w:r>
+      <w:proofErr w:type="spellStart"/>
+      <w:r>
+        <w:t>have</w:t>
       </w:r>
       <w:proofErr w:type="spellEnd"/>
       <w:r>
@@ -6549,6 +6699,150 @@
       </w:r>
       <w:proofErr w:type="spellStart"/>
       <w:r>
+        <w:t>learned</w:t>
+      </w:r>
+      <w:proofErr w:type="spellEnd"/>
+      <w:r>
+        <w:t xml:space="preserve"> </w:t>
+      </w:r>
+      <w:proofErr w:type="spellStart"/>
+      <w:r>
+        <w:t>during</w:t>
+      </w:r>
+      <w:proofErr w:type="spellEnd"/>
+      <w:r>
+        <w:t xml:space="preserve"> </w:t>
+      </w:r>
+      <w:proofErr w:type="spellStart"/>
+      <w:r>
+        <w:t>this</w:t>
+      </w:r>
+      <w:proofErr w:type="spellEnd"/>
+      <w:r>
+        <w:t xml:space="preserve"> </w:t>
+      </w:r>
+      <w:proofErr w:type="spellStart"/>
+      <w:r>
+        <w:t>whole</w:t>
+      </w:r>
+      <w:proofErr w:type="spellEnd"/>
+      <w:r>
+        <w:t xml:space="preserve"> </w:t>
+      </w:r>
+      <w:proofErr w:type="spellStart"/>
+      <w:r>
+        <w:t>two</w:t>
+      </w:r>
+      <w:proofErr w:type="spellEnd"/>
+      <w:r>
+        <w:t xml:space="preserve"> </w:t>
+      </w:r>
+      <w:proofErr w:type="spellStart"/>
+      <w:r>
+        <w:t>years</w:t>
+      </w:r>
+      <w:proofErr w:type="spellEnd"/>
+      <w:r>
+        <w:t xml:space="preserve">. </w:t>
+      </w:r>
+      <w:proofErr w:type="spellStart"/>
+      <w:r>
+        <w:t>Those</w:t>
+      </w:r>
+      <w:proofErr w:type="spellEnd"/>
+      <w:r>
+        <w:t xml:space="preserve"> are </w:t>
+      </w:r>
+      <w:proofErr w:type="spellStart"/>
+      <w:r>
+        <w:t>mainly</w:t>
+      </w:r>
+      <w:proofErr w:type="spellEnd"/>
+      <w:r>
+        <w:t xml:space="preserve"> Java as </w:t>
+      </w:r>
+      <w:proofErr w:type="spellStart"/>
+      <w:r>
+        <w:t>programming</w:t>
+      </w:r>
+      <w:proofErr w:type="spellEnd"/>
+      <w:r>
+        <w:t xml:space="preserve"> </w:t>
+      </w:r>
+      <w:proofErr w:type="spellStart"/>
+      <w:r>
+        <w:t>language</w:t>
+      </w:r>
+      <w:proofErr w:type="spellEnd"/>
+      <w:r>
+        <w:t xml:space="preserve"> with </w:t>
+      </w:r>
+      <w:proofErr w:type="spellStart"/>
+      <w:r>
+        <w:t>several</w:t>
+      </w:r>
+      <w:proofErr w:type="spellEnd"/>
+      <w:r>
+        <w:t xml:space="preserve"> </w:t>
+      </w:r>
+      <w:proofErr w:type="spellStart"/>
+      <w:r>
+        <w:t>other</w:t>
+      </w:r>
+      <w:proofErr w:type="spellEnd"/>
+      <w:r>
+        <w:t xml:space="preserve"> </w:t>
+      </w:r>
+      <w:proofErr w:type="spellStart"/>
+      <w:r>
+        <w:t>tools</w:t>
+      </w:r>
+      <w:proofErr w:type="spellEnd"/>
+      <w:r>
+        <w:t xml:space="preserve"> </w:t>
+      </w:r>
+      <w:proofErr w:type="spellStart"/>
+      <w:r>
+        <w:t>such</w:t>
+      </w:r>
+      <w:proofErr w:type="spellEnd"/>
+      <w:r>
+        <w:t xml:space="preserve"> as </w:t>
+      </w:r>
+      <w:proofErr w:type="spellStart"/>
+      <w:r>
+        <w:t>programming</w:t>
+      </w:r>
+      <w:proofErr w:type="spellEnd"/>
+      <w:r>
+        <w:t xml:space="preserve"> </w:t>
+      </w:r>
+      <w:proofErr w:type="spellStart"/>
+      <w:r>
+        <w:t>patterns</w:t>
+      </w:r>
+      <w:proofErr w:type="spellEnd"/>
+      <w:r>
+        <w:t xml:space="preserve"> </w:t>
+      </w:r>
+      <w:proofErr w:type="spellStart"/>
+      <w:r>
+        <w:t>used</w:t>
+      </w:r>
+      <w:proofErr w:type="spellEnd"/>
+      <w:r>
+        <w:t xml:space="preserve"> </w:t>
+      </w:r>
+      <w:proofErr w:type="spellStart"/>
+      <w:r>
+        <w:t>to</w:t>
+      </w:r>
+      <w:proofErr w:type="spellEnd"/>
+      <w:r>
+        <w:t xml:space="preserve"> relieve a bit </w:t>
+      </w:r>
+      <w:proofErr w:type="spellStart"/>
+      <w:r>
         <w:t>the</w:t>
       </w:r>
       <w:proofErr w:type="spellEnd"/>
@@ -6557,7 +6851,15 @@
       </w:r>
       <w:proofErr w:type="spellStart"/>
       <w:r>
-        <w:t>effectiveness</w:t>
+        <w:t>logic</w:t>
+      </w:r>
+      <w:proofErr w:type="spellEnd"/>
+      <w:r>
+        <w:t xml:space="preserve"> </w:t>
+      </w:r>
+      <w:proofErr w:type="spellStart"/>
+      <w:r>
+        <w:t>aspect</w:t>
       </w:r>
       <w:proofErr w:type="spellEnd"/>
       <w:r>
@@ -6565,6 +6867,83 @@
       </w:r>
       <w:proofErr w:type="spellStart"/>
       <w:r>
+        <w:t>this</w:t>
+      </w:r>
+      <w:proofErr w:type="spellEnd"/>
+      <w:r>
+        <w:t xml:space="preserve"> Project.</w:t>
+      </w:r>
+    </w:p>
+    <w:p>
+      <w:pPr>
+        <w:jc w:val="both"/>
+      </w:pPr>
+      <w:proofErr w:type="spellStart"/>
+      <w:r>
+        <w:t>The</w:t>
+      </w:r>
+      <w:proofErr w:type="spellEnd"/>
+      <w:r>
+        <w:t xml:space="preserve"> </w:t>
+      </w:r>
+      <w:proofErr w:type="spellStart"/>
+      <w:r>
+        <w:t>system</w:t>
+      </w:r>
+      <w:proofErr w:type="spellEnd"/>
+      <w:r>
+        <w:t xml:space="preserve"> has </w:t>
+      </w:r>
+      <w:proofErr w:type="spellStart"/>
+      <w:r>
+        <w:t>been</w:t>
+      </w:r>
+      <w:proofErr w:type="spellEnd"/>
+      <w:r>
+        <w:t xml:space="preserve"> </w:t>
+      </w:r>
+      <w:proofErr w:type="spellStart"/>
+      <w:r>
+        <w:t>designed</w:t>
+      </w:r>
+      <w:proofErr w:type="spellEnd"/>
+      <w:r>
+        <w:t xml:space="preserve"> </w:t>
+      </w:r>
+      <w:proofErr w:type="spellStart"/>
+      <w:r>
+        <w:t>to</w:t>
+      </w:r>
+      <w:proofErr w:type="spellEnd"/>
+      <w:r>
+        <w:t xml:space="preserve"> </w:t>
+      </w:r>
+      <w:proofErr w:type="spellStart"/>
+      <w:r>
+        <w:t>have</w:t>
+      </w:r>
+      <w:proofErr w:type="spellEnd"/>
+      <w:r>
+        <w:t xml:space="preserve"> a Client – Server </w:t>
+      </w:r>
+      <w:proofErr w:type="spellStart"/>
+      <w:r>
+        <w:t>structure</w:t>
+      </w:r>
+      <w:proofErr w:type="spellEnd"/>
+      <w:r>
+        <w:t xml:space="preserve"> and </w:t>
+      </w:r>
+      <w:proofErr w:type="spellStart"/>
+      <w:r>
+        <w:t>following</w:t>
+      </w:r>
+      <w:proofErr w:type="spellEnd"/>
+      <w:r>
+        <w:t xml:space="preserve"> </w:t>
+      </w:r>
+      <w:proofErr w:type="spellStart"/>
+      <w:r>
         <w:t>the</w:t>
       </w:r>
       <w:proofErr w:type="spellEnd"/>
@@ -6573,15 +6952,505 @@
       </w:r>
       <w:proofErr w:type="spellStart"/>
       <w:r>
+        <w:t>Model</w:t>
+      </w:r>
+      <w:proofErr w:type="spellEnd"/>
+      <w:r>
+        <w:t xml:space="preserve"> View – </w:t>
+      </w:r>
+      <w:proofErr w:type="spellStart"/>
+      <w:r>
+        <w:t>Controller</w:t>
+      </w:r>
+      <w:proofErr w:type="spellEnd"/>
+      <w:r>
+        <w:t xml:space="preserve">. </w:t>
+      </w:r>
+      <w:proofErr w:type="spellStart"/>
+      <w:r>
+        <w:t>All</w:t>
+      </w:r>
+      <w:proofErr w:type="spellEnd"/>
+      <w:r>
+        <w:t xml:space="preserve"> </w:t>
+      </w:r>
+      <w:proofErr w:type="spellStart"/>
+      <w:r>
+        <w:t>the</w:t>
+      </w:r>
+      <w:proofErr w:type="spellEnd"/>
+      <w:r>
+        <w:t xml:space="preserve"> heavy </w:t>
+      </w:r>
+      <w:proofErr w:type="spellStart"/>
+      <w:r>
+        <w:t>processing</w:t>
+      </w:r>
+      <w:proofErr w:type="spellEnd"/>
+      <w:r>
+        <w:t xml:space="preserve"> </w:t>
+      </w:r>
+      <w:proofErr w:type="spellStart"/>
+      <w:r>
+        <w:t>tasks</w:t>
+      </w:r>
+      <w:proofErr w:type="spellEnd"/>
+      <w:r>
+        <w:t xml:space="preserve"> are done </w:t>
+      </w:r>
+      <w:proofErr w:type="spellStart"/>
+      <w:r>
+        <w:t>by</w:t>
+      </w:r>
+      <w:proofErr w:type="spellEnd"/>
+      <w:r>
+        <w:t xml:space="preserve"> </w:t>
+      </w:r>
+      <w:proofErr w:type="spellStart"/>
+      <w:r>
+        <w:t>the</w:t>
+      </w:r>
+      <w:proofErr w:type="spellEnd"/>
+      <w:r>
+        <w:t xml:space="preserve"> Server </w:t>
+      </w:r>
+      <w:proofErr w:type="spellStart"/>
+      <w:r>
+        <w:t>also</w:t>
+      </w:r>
+      <w:proofErr w:type="spellEnd"/>
+      <w:r>
+        <w:t xml:space="preserve"> as </w:t>
+      </w:r>
+      <w:proofErr w:type="spellStart"/>
+      <w:r>
+        <w:t>the</w:t>
+      </w:r>
+      <w:proofErr w:type="spellEnd"/>
+      <w:r>
+        <w:t xml:space="preserve"> Flow of a </w:t>
+      </w:r>
+      <w:proofErr w:type="spellStart"/>
+      <w:r>
+        <w:t>game</w:t>
+      </w:r>
+      <w:proofErr w:type="spellEnd"/>
+      <w:r>
+        <w:t xml:space="preserve"> </w:t>
+      </w:r>
+      <w:proofErr w:type="spellStart"/>
+      <w:r>
+        <w:t>through</w:t>
+      </w:r>
+      <w:proofErr w:type="spellEnd"/>
+      <w:r>
+        <w:t xml:space="preserve"> </w:t>
+      </w:r>
+      <w:proofErr w:type="spellStart"/>
+      <w:r>
+        <w:t>all</w:t>
+      </w:r>
+      <w:proofErr w:type="spellEnd"/>
+      <w:r>
+        <w:t xml:space="preserve"> </w:t>
+      </w:r>
+      <w:proofErr w:type="spellStart"/>
+      <w:r>
+        <w:t>it’s</w:t>
+      </w:r>
+      <w:proofErr w:type="spellEnd"/>
+      <w:r>
+        <w:t xml:space="preserve"> </w:t>
+      </w:r>
+      <w:proofErr w:type="spellStart"/>
+      <w:r>
+        <w:t>several</w:t>
+      </w:r>
+      <w:proofErr w:type="spellEnd"/>
+      <w:r>
+        <w:t xml:space="preserve"> </w:t>
+      </w:r>
+      <w:proofErr w:type="spellStart"/>
+      <w:r>
+        <w:t>phases</w:t>
+      </w:r>
+      <w:proofErr w:type="spellEnd"/>
+      <w:r>
+        <w:t xml:space="preserve">. </w:t>
+      </w:r>
+      <w:proofErr w:type="spellStart"/>
+      <w:r>
+        <w:t>The</w:t>
+      </w:r>
+      <w:proofErr w:type="spellEnd"/>
+      <w:r>
+        <w:t xml:space="preserve"> </w:t>
+      </w:r>
+      <w:proofErr w:type="spellStart"/>
+      <w:r>
+        <w:t>client</w:t>
+      </w:r>
+      <w:proofErr w:type="spellEnd"/>
+      <w:r>
+        <w:t xml:space="preserve"> </w:t>
+      </w:r>
+      <w:proofErr w:type="spellStart"/>
+      <w:r>
+        <w:t>only</w:t>
+      </w:r>
+      <w:proofErr w:type="spellEnd"/>
+      <w:r>
+        <w:t xml:space="preserve"> has </w:t>
+      </w:r>
+      <w:proofErr w:type="spellStart"/>
+      <w:r>
+        <w:t>to</w:t>
+      </w:r>
+      <w:proofErr w:type="spellEnd"/>
+      <w:r>
+        <w:t xml:space="preserve"> </w:t>
+      </w:r>
+      <w:proofErr w:type="spellStart"/>
+      <w:r>
+        <w:t>send</w:t>
+      </w:r>
+      <w:proofErr w:type="spellEnd"/>
+      <w:r>
+        <w:t xml:space="preserve"> </w:t>
+      </w:r>
+      <w:proofErr w:type="spellStart"/>
+      <w:r>
+        <w:t>the</w:t>
+      </w:r>
+      <w:proofErr w:type="spellEnd"/>
+      <w:r>
+        <w:t xml:space="preserve"> </w:t>
+      </w:r>
+      <w:proofErr w:type="spellStart"/>
+      <w:r>
+        <w:t>actions</w:t>
+      </w:r>
+      <w:proofErr w:type="spellEnd"/>
+      <w:r>
+        <w:t xml:space="preserve"> </w:t>
+      </w:r>
+      <w:proofErr w:type="spellStart"/>
+      <w:r>
+        <w:t>the</w:t>
+      </w:r>
+      <w:proofErr w:type="spellEnd"/>
+      <w:r>
+        <w:t xml:space="preserve"> </w:t>
+      </w:r>
+      <w:proofErr w:type="spellStart"/>
+      <w:r>
+        <w:t>player</w:t>
+      </w:r>
+      <w:proofErr w:type="spellEnd"/>
+      <w:r>
+        <w:t xml:space="preserve"> has </w:t>
+      </w:r>
+      <w:proofErr w:type="spellStart"/>
+      <w:r>
+        <w:t>made</w:t>
+      </w:r>
+      <w:proofErr w:type="spellEnd"/>
+      <w:r>
+        <w:t xml:space="preserve"> </w:t>
+      </w:r>
+      <w:proofErr w:type="spellStart"/>
+      <w:r>
+        <w:t>to</w:t>
+      </w:r>
+      <w:proofErr w:type="spellEnd"/>
+      <w:r>
+        <w:t xml:space="preserve"> </w:t>
+      </w:r>
+      <w:proofErr w:type="spellStart"/>
+      <w:r>
+        <w:t>the</w:t>
+      </w:r>
+      <w:proofErr w:type="spellEnd"/>
+      <w:r>
+        <w:t xml:space="preserve"> server and </w:t>
+      </w:r>
+      <w:proofErr w:type="spellStart"/>
+      <w:r>
+        <w:t>take</w:t>
+      </w:r>
+      <w:proofErr w:type="spellEnd"/>
+      <w:r>
+        <w:t xml:space="preserve"> back </w:t>
+      </w:r>
+      <w:proofErr w:type="spellStart"/>
+      <w:r>
+        <w:t>the</w:t>
+      </w:r>
+      <w:proofErr w:type="spellEnd"/>
+      <w:r>
+        <w:t xml:space="preserve"> </w:t>
+      </w:r>
+      <w:proofErr w:type="spellStart"/>
+      <w:r>
+        <w:t>answer</w:t>
+      </w:r>
+      <w:proofErr w:type="spellEnd"/>
+      <w:r>
+        <w:t xml:space="preserve"> </w:t>
+      </w:r>
+      <w:proofErr w:type="spellStart"/>
+      <w:r>
+        <w:t>to</w:t>
+      </w:r>
+      <w:proofErr w:type="spellEnd"/>
+      <w:r>
+        <w:t xml:space="preserve"> </w:t>
+      </w:r>
+      <w:proofErr w:type="spellStart"/>
+      <w:r>
+        <w:t>know</w:t>
+      </w:r>
+      <w:proofErr w:type="spellEnd"/>
+      <w:r>
+        <w:t xml:space="preserve"> </w:t>
+      </w:r>
+      <w:proofErr w:type="spellStart"/>
+      <w:r>
+        <w:t>what</w:t>
+      </w:r>
+      <w:proofErr w:type="spellEnd"/>
+      <w:r>
+        <w:t xml:space="preserve"> </w:t>
+      </w:r>
+      <w:proofErr w:type="spellStart"/>
+      <w:r>
+        <w:t>to</w:t>
+      </w:r>
+      <w:proofErr w:type="spellEnd"/>
+      <w:r>
+        <w:t xml:space="preserve"> do.</w:t>
+      </w:r>
+    </w:p>
+    <w:p>
+      <w:pPr>
+        <w:jc w:val="both"/>
+      </w:pPr>
+      <w:proofErr w:type="spellStart"/>
+      <w:r>
+        <w:t>Another</w:t>
+      </w:r>
+      <w:proofErr w:type="spellEnd"/>
+      <w:r>
+        <w:t xml:space="preserve"> </w:t>
+      </w:r>
+      <w:proofErr w:type="spellStart"/>
+      <w:r>
+        <w:t>objective</w:t>
+      </w:r>
+      <w:proofErr w:type="spellEnd"/>
+      <w:r>
+        <w:t xml:space="preserve"> </w:t>
+      </w:r>
+      <w:proofErr w:type="spellStart"/>
+      <w:r>
+        <w:t>is</w:t>
+      </w:r>
+      <w:proofErr w:type="spellEnd"/>
+      <w:r>
+        <w:t xml:space="preserve"> </w:t>
+      </w:r>
+      <w:proofErr w:type="spellStart"/>
+      <w:r>
+        <w:t>to</w:t>
+      </w:r>
+      <w:proofErr w:type="spellEnd"/>
+      <w:r>
+        <w:t xml:space="preserve"> </w:t>
+      </w:r>
+      <w:proofErr w:type="spellStart"/>
+      <w:r>
+        <w:t>learn</w:t>
+      </w:r>
+      <w:proofErr w:type="spellEnd"/>
+      <w:r>
+        <w:t xml:space="preserve"> and </w:t>
+      </w:r>
+      <w:proofErr w:type="spellStart"/>
+      <w:r>
+        <w:t>implement</w:t>
+      </w:r>
+      <w:proofErr w:type="spellEnd"/>
+      <w:r>
+        <w:t xml:space="preserve"> a </w:t>
+      </w:r>
+      <w:proofErr w:type="spellStart"/>
+      <w:r>
+        <w:t>safe</w:t>
+      </w:r>
+      <w:proofErr w:type="spellEnd"/>
+      <w:r>
+        <w:t xml:space="preserve"> </w:t>
+      </w:r>
+      <w:proofErr w:type="spellStart"/>
+      <w:r>
+        <w:t>way</w:t>
+      </w:r>
+      <w:proofErr w:type="spellEnd"/>
+      <w:r>
+        <w:t xml:space="preserve"> </w:t>
+      </w:r>
+      <w:proofErr w:type="spellStart"/>
+      <w:r>
+        <w:t>to</w:t>
+      </w:r>
+      <w:proofErr w:type="spellEnd"/>
+      <w:r>
+        <w:t xml:space="preserve"> sabe </w:t>
+      </w:r>
+      <w:proofErr w:type="spellStart"/>
+      <w:r>
+        <w:t>all</w:t>
+      </w:r>
+      <w:proofErr w:type="spellEnd"/>
+      <w:r>
+        <w:t xml:space="preserve"> </w:t>
+      </w:r>
+      <w:proofErr w:type="spellStart"/>
+      <w:r>
+        <w:t>the</w:t>
+      </w:r>
+      <w:proofErr w:type="spellEnd"/>
+      <w:r>
+        <w:t xml:space="preserve"> </w:t>
+      </w:r>
+      <w:proofErr w:type="spellStart"/>
+      <w:r>
+        <w:t>consummer’s</w:t>
+      </w:r>
+      <w:proofErr w:type="spellEnd"/>
+      <w:r>
+        <w:t xml:space="preserve"> sensible data.</w:t>
+      </w:r>
+    </w:p>
+    <w:p>
+      <w:pPr>
+        <w:jc w:val="both"/>
+      </w:pPr>
+      <w:proofErr w:type="spellStart"/>
+      <w:r>
+        <w:t>To</w:t>
+      </w:r>
+      <w:proofErr w:type="spellEnd"/>
+      <w:r>
+        <w:t xml:space="preserve"> </w:t>
+      </w:r>
+      <w:proofErr w:type="spellStart"/>
+      <w:r>
+        <w:t>end</w:t>
+      </w:r>
+      <w:proofErr w:type="spellEnd"/>
+      <w:r>
+        <w:t xml:space="preserve">, I </w:t>
+      </w:r>
+      <w:proofErr w:type="spellStart"/>
+      <w:r>
+        <w:t>want</w:t>
+      </w:r>
+      <w:proofErr w:type="spellEnd"/>
+      <w:r>
+        <w:t xml:space="preserve"> </w:t>
+      </w:r>
+      <w:proofErr w:type="spellStart"/>
+      <w:r>
+        <w:t>to</w:t>
+      </w:r>
+      <w:proofErr w:type="spellEnd"/>
+      <w:r>
+        <w:t xml:space="preserve"> </w:t>
+      </w:r>
+      <w:proofErr w:type="spellStart"/>
+      <w:r>
+        <w:t>obtain</w:t>
+      </w:r>
+      <w:proofErr w:type="spellEnd"/>
+      <w:r>
+        <w:t xml:space="preserve"> </w:t>
+      </w:r>
+      <w:proofErr w:type="spellStart"/>
+      <w:r>
+        <w:t>knowledge</w:t>
+      </w:r>
+      <w:proofErr w:type="spellEnd"/>
+      <w:r>
+        <w:t xml:space="preserve"> </w:t>
+      </w:r>
+      <w:proofErr w:type="spellStart"/>
+      <w:r>
+        <w:t>about</w:t>
+      </w:r>
+      <w:proofErr w:type="spellEnd"/>
+      <w:r>
+        <w:t xml:space="preserve"> </w:t>
+      </w:r>
+      <w:proofErr w:type="spellStart"/>
+      <w:r>
+        <w:t>the</w:t>
+      </w:r>
+      <w:proofErr w:type="spellEnd"/>
+      <w:r>
+        <w:t xml:space="preserve"> web Development </w:t>
+      </w:r>
+      <w:proofErr w:type="spellStart"/>
+      <w:r>
+        <w:t>world</w:t>
+      </w:r>
+      <w:proofErr w:type="spellEnd"/>
+      <w:r>
+        <w:t xml:space="preserve">, </w:t>
+      </w:r>
+      <w:proofErr w:type="spellStart"/>
+      <w:r>
+        <w:t>how’s</w:t>
+      </w:r>
+      <w:proofErr w:type="spellEnd"/>
+      <w:r>
+        <w:t xml:space="preserve"> </w:t>
+      </w:r>
+      <w:proofErr w:type="spellStart"/>
+      <w:r>
+        <w:t>it</w:t>
+      </w:r>
+      <w:proofErr w:type="spellEnd"/>
+      <w:r>
+        <w:t xml:space="preserve"> done, </w:t>
+      </w:r>
+      <w:proofErr w:type="spellStart"/>
+      <w:r>
         <w:t>technologies</w:t>
       </w:r>
       <w:proofErr w:type="spellEnd"/>
       <w:r>
+        <w:t xml:space="preserve">, </w:t>
+      </w:r>
+      <w:proofErr w:type="spellStart"/>
+      <w:r>
+        <w:t>frameworks</w:t>
+      </w:r>
+      <w:proofErr w:type="spellEnd"/>
+      <w:r>
+        <w:t xml:space="preserve"> and </w:t>
+      </w:r>
+      <w:proofErr w:type="spellStart"/>
+      <w:r>
+        <w:t>all</w:t>
+      </w:r>
+      <w:proofErr w:type="spellEnd"/>
+      <w:r>
         <w:t xml:space="preserve"> </w:t>
       </w:r>
       <w:proofErr w:type="spellStart"/>
       <w:r>
-        <w:t>learnt</w:t>
+        <w:t>that</w:t>
       </w:r>
       <w:proofErr w:type="spellEnd"/>
       <w:r>
@@ -6589,7 +7458,15 @@
       </w:r>
       <w:proofErr w:type="spellStart"/>
       <w:r>
-        <w:t>during</w:t>
+        <w:t>may</w:t>
+      </w:r>
+      <w:proofErr w:type="spellEnd"/>
+      <w:r>
+        <w:t xml:space="preserve"> be </w:t>
+      </w:r>
+      <w:proofErr w:type="spellStart"/>
+      <w:r>
+        <w:t>needed</w:t>
       </w:r>
       <w:proofErr w:type="spellEnd"/>
       <w:r>
@@ -6597,7 +7474,7 @@
       </w:r>
       <w:proofErr w:type="spellStart"/>
       <w:r>
-        <w:t>this</w:t>
+        <w:t>to</w:t>
       </w:r>
       <w:proofErr w:type="spellEnd"/>
       <w:r>
@@ -6605,7 +7482,7 @@
       </w:r>
       <w:proofErr w:type="spellStart"/>
       <w:r>
-        <w:t>education</w:t>
+        <w:t>implement</w:t>
       </w:r>
       <w:proofErr w:type="spellEnd"/>
       <w:r>
@@ -6613,15 +7490,7 @@
       </w:r>
       <w:proofErr w:type="spellStart"/>
       <w:r>
-        <w:t>programme</w:t>
-      </w:r>
-      <w:proofErr w:type="spellEnd"/>
-      <w:r>
-        <w:t xml:space="preserve">. With </w:t>
-      </w:r>
-      <w:proofErr w:type="spellStart"/>
-      <w:r>
-        <w:t>the</w:t>
+        <w:t>it</w:t>
       </w:r>
       <w:proofErr w:type="spellEnd"/>
       <w:r>
@@ -6629,55 +7498,7 @@
       </w:r>
       <w:proofErr w:type="spellStart"/>
       <w:r>
-        <w:t>benefit</w:t>
-      </w:r>
-      <w:proofErr w:type="spellEnd"/>
-      <w:r>
-        <w:t xml:space="preserve"> of </w:t>
-      </w:r>
-      <w:proofErr w:type="spellStart"/>
-      <w:r>
-        <w:t>complementary</w:t>
-      </w:r>
-      <w:proofErr w:type="spellEnd"/>
-      <w:r>
-        <w:t xml:space="preserve"> web </w:t>
-      </w:r>
-      <w:proofErr w:type="spellStart"/>
-      <w:r>
-        <w:t>technologies</w:t>
-      </w:r>
-      <w:proofErr w:type="spellEnd"/>
-      <w:r>
-        <w:t xml:space="preserve">, </w:t>
-      </w:r>
-      <w:proofErr w:type="spellStart"/>
-      <w:r>
-        <w:t>which</w:t>
-      </w:r>
-      <w:proofErr w:type="spellEnd"/>
-      <w:r>
-        <w:t xml:space="preserve"> can be </w:t>
-      </w:r>
-      <w:proofErr w:type="spellStart"/>
-      <w:r>
-        <w:t>used</w:t>
-      </w:r>
-      <w:proofErr w:type="spellEnd"/>
-      <w:r>
-        <w:t xml:space="preserve"> in </w:t>
-      </w:r>
-      <w:proofErr w:type="spellStart"/>
-      <w:r>
-        <w:t>very</w:t>
-      </w:r>
-      <w:proofErr w:type="spellEnd"/>
-      <w:r>
-        <w:t xml:space="preserve"> beneficial </w:t>
-      </w:r>
-      <w:proofErr w:type="spellStart"/>
-      <w:r>
-        <w:t>ways</w:t>
+        <w:t>correctly</w:t>
       </w:r>
       <w:proofErr w:type="spellEnd"/>
       <w:r>
@@ -7223,6 +8044,19 @@
       </w:pPr>
       <w:r>
         <w:t>Logos, iconos y fondos para la aplicación: 20€</w:t>
+      </w:r>
+    </w:p>
+    <w:p>
+      <w:pPr>
+        <w:pStyle w:val="Prrafodelista"/>
+        <w:numPr>
+          <w:ilvl w:val="0"/>
+          <w:numId w:val="4"/>
+        </w:numPr>
+        <w:jc w:val="both"/>
+      </w:pPr>
+      <w:r>
+        <w:t>Horas de trabajo – 120 horas x 6€ hora: 720€</w:t>
       </w:r>
     </w:p>
     <w:p>
@@ -7241,14 +8075,14 @@
         <w:rPr>
           <w:b/>
         </w:rPr>
-        <w:t xml:space="preserve">Total esperado: </w:t>
+        <w:t xml:space="preserve">Total: </w:t>
       </w:r>
       <w:r>
         <w:rPr>
           <w:b/>
           <w:u w:val="double"/>
         </w:rPr>
-        <w:t>4</w:t>
+        <w:t>76</w:t>
       </w:r>
       <w:r>
         <w:rPr>
@@ -7260,6 +8094,83 @@
     </w:p>
     <w:p>
       <w:pPr>
+        <w:jc w:val="both"/>
+      </w:pPr>
+      <w:r>
+        <w:t>La monetización de la aplicación será realizada de forma</w:t>
+      </w:r>
+      <w:r>
+        <w:t xml:space="preserve"> </w:t>
+      </w:r>
+      <w:r>
+        <w:rPr>
+          <w:b/>
+          <w:u w:val="single"/>
+        </w:rPr>
+        <w:t>totalmente</w:t>
+      </w:r>
+      <w:r>
+        <w:rPr>
+          <w:b/>
+          <w:u w:val="single"/>
+        </w:rPr>
+        <w:t xml:space="preserve"> voluntaria</w:t>
+      </w:r>
+      <w:r>
+        <w:t xml:space="preserve"> por parte de los usuarios. Esto es a través de donaciones completamente opcionales ya que, personalmente, no me agradan para nada las aplicaciones que incluyen publicidad de forma agresiva y/o intrusiva que no resultan más que una gran molestia para el usuario. Considerando como cualquiera de este tipo: publicidad de Google, anuncios tipo ad etc. Como mucho podría considerar el lanzamiento de una segunda app de pago, con la misma funcionalidad que la primera, pero que tenga cambios de apariencia </w:t>
+      </w:r>
+      <w:r>
+        <w:rPr>
+          <w:b/>
+          <w:u w:val="single"/>
+        </w:rPr>
+        <w:t>puramente cosméticos</w:t>
+      </w:r>
+      <w:r>
+        <w:t>. Esto descarta diferencias o barreras de funcionalidad, resultados, o experiencia en la ejecución</w:t>
+      </w:r>
+      <w:r>
+        <w:t xml:space="preserve"> principal</w:t>
+      </w:r>
+      <w:r>
+        <w:t xml:space="preserve"> de la aplicación.</w:t>
+      </w:r>
+    </w:p>
+    <w:p>
+      <w:pPr>
+        <w:jc w:val="both"/>
+      </w:pPr>
+      <w:r>
+        <w:t xml:space="preserve">Haciendo una estimación base ofreciendo esta segunda modalidad de la aplicación a 3€ y suponiendo donaciones de 1€; Para rentabilizar la aplicación en pongamos, </w:t>
+      </w:r>
+      <w:r>
+        <w:t>el plazo de un año haría falta</w:t>
+      </w:r>
+      <w:r>
+        <w:t xml:space="preserve"> una media de:</w:t>
+      </w:r>
+    </w:p>
+    <w:p>
+      <w:pPr>
+        <w:pStyle w:val="Prrafodelista"/>
+        <w:numPr>
+          <w:ilvl w:val="0"/>
+          <w:numId w:val="9"/>
+        </w:numPr>
+        <w:jc w:val="both"/>
+      </w:pPr>
+      <w:r>
+        <w:t>19 compras de la aplicación &amp; 10 donaciones de 1€ / mes.</w:t>
+      </w:r>
+    </w:p>
+    <w:p>
+      <w:pPr>
+        <w:pStyle w:val="Prrafodelista"/>
+        <w:jc w:val="both"/>
+      </w:pPr>
+    </w:p>
+    <w:p>
+      <w:pPr>
         <w:pStyle w:val="Ttulo2"/>
       </w:pPr>
       <w:bookmarkStart w:id="13" w:name="_Toc479100100"/>
@@ -7278,13 +8189,20 @@
     </w:p>
     <w:p>
       <w:pPr>
+        <w:jc w:val="both"/>
+      </w:pPr>
+      <w:bookmarkStart w:id="14" w:name="_GoBack"/>
+      <w:bookmarkEnd w:id="14"/>
+    </w:p>
+    <w:p>
+      <w:pPr>
         <w:pStyle w:val="Ttulo2"/>
       </w:pPr>
-      <w:bookmarkStart w:id="14" w:name="_Toc479100101"/>
+      <w:bookmarkStart w:id="15" w:name="_Toc479100101"/>
       <w:r>
         <w:t>Análisis de riesgos</w:t>
       </w:r>
-      <w:bookmarkEnd w:id="14"/>
+      <w:bookmarkEnd w:id="15"/>
     </w:p>
     <w:p>
       <w:pPr>
@@ -7297,7 +8215,13 @@
         <w:t xml:space="preserve"> por el momento totalmente</w:t>
       </w:r>
       <w:r>
-        <w:t xml:space="preserve"> desfamiliares, por lo que las estimaciones de tiempo </w:t>
+        <w:t xml:space="preserve"> de</w:t>
+      </w:r>
+      <w:r>
+        <w:t>sconocidas</w:t>
+      </w:r>
+      <w:r>
+        <w:t xml:space="preserve">, por lo que las estimaciones de tiempo </w:t>
       </w:r>
       <w:r>
         <w:t>previstas</w:t>
@@ -7344,32 +8268,32 @@
       <w:pPr>
         <w:pStyle w:val="Ttulo1"/>
       </w:pPr>
-      <w:bookmarkStart w:id="15" w:name="_Toc479100102"/>
+      <w:bookmarkStart w:id="16" w:name="_Toc479100102"/>
       <w:r>
         <w:lastRenderedPageBreak/>
         <w:t>Documento de análisis y diseño</w:t>
       </w:r>
-      <w:bookmarkEnd w:id="15"/>
+      <w:bookmarkEnd w:id="16"/>
     </w:p>
     <w:p>
       <w:pPr>
         <w:pStyle w:val="Ttulo2"/>
       </w:pPr>
-      <w:bookmarkStart w:id="16" w:name="_Toc479100103"/>
+      <w:bookmarkStart w:id="17" w:name="_Toc479100103"/>
       <w:r>
         <w:t>Análisis y diseño de la arquitectura de la aplicación</w:t>
       </w:r>
-      <w:bookmarkEnd w:id="16"/>
+      <w:bookmarkEnd w:id="17"/>
     </w:p>
     <w:p>
       <w:pPr>
         <w:pStyle w:val="Ttulo3"/>
       </w:pPr>
-      <w:bookmarkStart w:id="17" w:name="_Toc479100104"/>
+      <w:bookmarkStart w:id="18" w:name="_Toc479100104"/>
       <w:r>
         <w:t>Tecnologías y herramientas usadas y descripción de las mismas</w:t>
       </w:r>
-      <w:bookmarkEnd w:id="17"/>
+      <w:bookmarkEnd w:id="18"/>
     </w:p>
     <w:p>
       <w:pPr>
@@ -7558,17 +8482,31 @@
     </w:p>
     <w:p>
       <w:pPr>
+        <w:pStyle w:val="Prrafodelista"/>
+        <w:ind w:left="1440"/>
+      </w:pPr>
+    </w:p>
+    <w:p>
+      <w:pPr>
         <w:pStyle w:val="Ttulo3"/>
       </w:pPr>
-      <w:bookmarkStart w:id="18" w:name="_Toc479100105"/>
+      <w:bookmarkStart w:id="19" w:name="_Toc479100105"/>
       <w:r>
         <w:t>Arquitectura de componentes de la aplicación</w:t>
       </w:r>
-      <w:bookmarkEnd w:id="18"/>
-    </w:p>
-    <w:p>
-      <w:pPr>
-        <w:jc w:val="center"/>
+      <w:bookmarkEnd w:id="19"/>
+    </w:p>
+    <w:p>
+      <w:pPr>
+        <w:jc w:val="both"/>
+        <w:rPr>
+          <w:sz w:val="2"/>
+        </w:rPr>
+      </w:pPr>
+    </w:p>
+    <w:p>
+      <w:pPr>
+        <w:jc w:val="both"/>
         <w:rPr>
           <w:rFonts w:asciiTheme="majorHAnsi" w:eastAsiaTheme="majorEastAsia" w:hAnsiTheme="majorHAnsi" w:cstheme="majorBidi"/>
           <w:color w:val="2F5496" w:themeColor="accent1" w:themeShade="BF"/>
@@ -7577,10 +8515,7 @@
         </w:rPr>
       </w:pPr>
       <w:r>
-        <w:rPr>
-          <w:i/>
-        </w:rPr>
-        <w:t>(por hacer)</w:t>
+        <w:t>Se usará una estructura cliente – servidor. Por un lado, se encuentra el servidor que almacena la página web, la base de datos y la forma de interactuar entre ambas, y por otra el cliente en Java para acceder a ambas. Dado el caso se pueden encontrar todos en la misma máquina, pero seguirán existiendo la base de esta arquitectura.</w:t>
       </w:r>
       <w:r>
         <w:br w:type="page"/>
@@ -7590,12 +8525,12 @@
       <w:pPr>
         <w:pStyle w:val="Ttulo2"/>
       </w:pPr>
-      <w:bookmarkStart w:id="19" w:name="_Toc479100106"/>
+      <w:bookmarkStart w:id="20" w:name="_Toc479100106"/>
       <w:r>
         <w:lastRenderedPageBreak/>
         <w:t>Modelado de datos</w:t>
       </w:r>
-      <w:bookmarkEnd w:id="19"/>
+      <w:bookmarkEnd w:id="20"/>
     </w:p>
     <w:p>
       <w:pPr>
@@ -7628,22 +8563,22 @@
       <w:pPr>
         <w:pStyle w:val="Ttulo2"/>
       </w:pPr>
-      <w:bookmarkStart w:id="20" w:name="_Toc479100113"/>
+      <w:bookmarkStart w:id="21" w:name="_Toc479100113"/>
       <w:r>
         <w:lastRenderedPageBreak/>
         <w:t>Análisis y diseño del sistema funcional</w:t>
       </w:r>
-      <w:bookmarkEnd w:id="20"/>
+      <w:bookmarkEnd w:id="21"/>
     </w:p>
     <w:p>
       <w:pPr>
         <w:pStyle w:val="Ttulo3"/>
       </w:pPr>
-      <w:bookmarkStart w:id="21" w:name="_Toc479100107"/>
+      <w:bookmarkStart w:id="22" w:name="_Toc479100107"/>
       <w:r>
         <w:t>Registro de un usuario nuevo</w:t>
       </w:r>
-      <w:bookmarkEnd w:id="21"/>
+      <w:bookmarkEnd w:id="22"/>
     </w:p>
     <w:p>
       <w:pPr>
@@ -7841,12 +8776,12 @@
       <w:pPr>
         <w:pStyle w:val="Ttulo3"/>
       </w:pPr>
-      <w:bookmarkStart w:id="22" w:name="_Toc479100108"/>
+      <w:bookmarkStart w:id="23" w:name="_Toc479100108"/>
       <w:r>
         <w:lastRenderedPageBreak/>
         <w:t>Sistema de inicio de sesión</w:t>
       </w:r>
-      <w:bookmarkEnd w:id="22"/>
+      <w:bookmarkEnd w:id="23"/>
     </w:p>
     <w:p>
       <w:pPr>
@@ -7932,12 +8867,12 @@
       <w:pPr>
         <w:pStyle w:val="Ttulo3"/>
       </w:pPr>
-      <w:bookmarkStart w:id="23" w:name="_Toc479100109"/>
+      <w:bookmarkStart w:id="24" w:name="_Toc479100109"/>
       <w:r>
         <w:lastRenderedPageBreak/>
         <w:t>Creación de partida nueva</w:t>
       </w:r>
-      <w:bookmarkEnd w:id="23"/>
+      <w:bookmarkEnd w:id="24"/>
     </w:p>
     <w:p>
       <w:pPr>
@@ -8003,12 +8938,12 @@
       <w:pPr>
         <w:pStyle w:val="Ttulo3"/>
       </w:pPr>
-      <w:bookmarkStart w:id="24" w:name="_Toc479100110"/>
+      <w:bookmarkStart w:id="25" w:name="_Toc479100110"/>
       <w:r>
         <w:lastRenderedPageBreak/>
         <w:t>Unirse a una partida ya creada</w:t>
       </w:r>
-      <w:bookmarkEnd w:id="24"/>
+      <w:bookmarkEnd w:id="25"/>
     </w:p>
     <w:p>
       <w:pPr>
@@ -8074,7 +9009,7 @@
       <w:pPr>
         <w:pStyle w:val="Ttulo3"/>
       </w:pPr>
-      <w:bookmarkStart w:id="25" w:name="_Toc479100111"/>
+      <w:bookmarkStart w:id="26" w:name="_Toc479100111"/>
       <w:proofErr w:type="spellStart"/>
       <w:r>
         <w:lastRenderedPageBreak/>
@@ -8084,7 +9019,7 @@
       <w:r>
         <w:t xml:space="preserve"> independiente de estatus</w:t>
       </w:r>
-      <w:bookmarkEnd w:id="25"/>
+      <w:bookmarkEnd w:id="26"/>
     </w:p>
     <w:p>
       <w:pPr>
@@ -8177,12 +9112,12 @@
       <w:pPr>
         <w:pStyle w:val="Ttulo3"/>
       </w:pPr>
-      <w:bookmarkStart w:id="26" w:name="_Toc479100112"/>
+      <w:bookmarkStart w:id="27" w:name="_Toc479100112"/>
       <w:r>
         <w:lastRenderedPageBreak/>
         <w:t>Funcionamiento de ronda</w:t>
       </w:r>
-      <w:bookmarkEnd w:id="26"/>
+      <w:bookmarkEnd w:id="27"/>
     </w:p>
     <w:p>
       <w:pPr>
@@ -8256,10 +9191,7 @@
         <w:t>. Se comprueba primero si todos han hablado, si queda alguno simplemente se pasa el turno al siguiente. Si han hablado todos se comprueba si alguno de ellos ha realizado una apuesta; Se seguirá repitiendo la fase actual de apuestas hasta que todos pasen o no suban la apuesta igual. Una vez hecho esto lo siguiente es comprobar si se ha realizado la acción propia de la fase, si no, se realiza y se vuelve a repetir otra fase de apuestas. Cuando ya se ha realizado y se cumplen todos los puntos anteriores, se pasa de fase y comienza la primera ronda de apuestas.</w:t>
       </w:r>
     </w:p>
-    <w:p>
-      <w:bookmarkStart w:id="27" w:name="_GoBack"/>
-      <w:bookmarkEnd w:id="27"/>
-    </w:p>
+    <w:p/>
     <w:p>
       <w:pPr>
         <w:pStyle w:val="Ttulo2"/>
@@ -9424,6 +10356,119 @@
     </w:lvl>
   </w:abstractNum>
   <w:abstractNum w:abstractNumId="5" w15:restartNumberingAfterBreak="0">
+    <w:nsid w:val="4F13434C"/>
+    <w:multiLevelType w:val="hybridMultilevel"/>
+    <w:tmpl w:val="1E3E7FFC"/>
+    <w:lvl w:ilvl="0" w:tplc="0C0A0001">
+      <w:start w:val="1"/>
+      <w:numFmt w:val="bullet"/>
+      <w:lvlText w:val=""/>
+      <w:lvlJc w:val="left"/>
+      <w:pPr>
+        <w:ind w:left="720" w:hanging="360"/>
+      </w:pPr>
+      <w:rPr>
+        <w:rFonts w:ascii="Symbol" w:hAnsi="Symbol" w:hint="default"/>
+      </w:rPr>
+    </w:lvl>
+    <w:lvl w:ilvl="1" w:tplc="0C0A0003" w:tentative="1">
+      <w:start w:val="1"/>
+      <w:numFmt w:val="bullet"/>
+      <w:lvlText w:val="o"/>
+      <w:lvlJc w:val="left"/>
+      <w:pPr>
+        <w:ind w:left="1440" w:hanging="360"/>
+      </w:pPr>
+      <w:rPr>
+        <w:rFonts w:ascii="Courier New" w:hAnsi="Courier New" w:cs="Courier New" w:hint="default"/>
+      </w:rPr>
+    </w:lvl>
+    <w:lvl w:ilvl="2" w:tplc="0C0A0005" w:tentative="1">
+      <w:start w:val="1"/>
+      <w:numFmt w:val="bullet"/>
+      <w:lvlText w:val=""/>
+      <w:lvlJc w:val="left"/>
+      <w:pPr>
+        <w:ind w:left="2160" w:hanging="360"/>
+      </w:pPr>
+      <w:rPr>
+        <w:rFonts w:ascii="Wingdings" w:hAnsi="Wingdings" w:hint="default"/>
+      </w:rPr>
+    </w:lvl>
+    <w:lvl w:ilvl="3" w:tplc="0C0A0001" w:tentative="1">
+      <w:start w:val="1"/>
+      <w:numFmt w:val="bullet"/>
+      <w:lvlText w:val=""/>
+      <w:lvlJc w:val="left"/>
+      <w:pPr>
+        <w:ind w:left="2880" w:hanging="360"/>
+      </w:pPr>
+      <w:rPr>
+        <w:rFonts w:ascii="Symbol" w:hAnsi="Symbol" w:hint="default"/>
+      </w:rPr>
+    </w:lvl>
+    <w:lvl w:ilvl="4" w:tplc="0C0A0003" w:tentative="1">
+      <w:start w:val="1"/>
+      <w:numFmt w:val="bullet"/>
+      <w:lvlText w:val="o"/>
+      <w:lvlJc w:val="left"/>
+      <w:pPr>
+        <w:ind w:left="3600" w:hanging="360"/>
+      </w:pPr>
+      <w:rPr>
+        <w:rFonts w:ascii="Courier New" w:hAnsi="Courier New" w:cs="Courier New" w:hint="default"/>
+      </w:rPr>
+    </w:lvl>
+    <w:lvl w:ilvl="5" w:tplc="0C0A0005" w:tentative="1">
+      <w:start w:val="1"/>
+      <w:numFmt w:val="bullet"/>
+      <w:lvlText w:val=""/>
+      <w:lvlJc w:val="left"/>
+      <w:pPr>
+        <w:ind w:left="4320" w:hanging="360"/>
+      </w:pPr>
+      <w:rPr>
+        <w:rFonts w:ascii="Wingdings" w:hAnsi="Wingdings" w:hint="default"/>
+      </w:rPr>
+    </w:lvl>
+    <w:lvl w:ilvl="6" w:tplc="0C0A0001" w:tentative="1">
+      <w:start w:val="1"/>
+      <w:numFmt w:val="bullet"/>
+      <w:lvlText w:val=""/>
+      <w:lvlJc w:val="left"/>
+      <w:pPr>
+        <w:ind w:left="5040" w:hanging="360"/>
+      </w:pPr>
+      <w:rPr>
+        <w:rFonts w:ascii="Symbol" w:hAnsi="Symbol" w:hint="default"/>
+      </w:rPr>
+    </w:lvl>
+    <w:lvl w:ilvl="7" w:tplc="0C0A0003" w:tentative="1">
+      <w:start w:val="1"/>
+      <w:numFmt w:val="bullet"/>
+      <w:lvlText w:val="o"/>
+      <w:lvlJc w:val="left"/>
+      <w:pPr>
+        <w:ind w:left="5760" w:hanging="360"/>
+      </w:pPr>
+      <w:rPr>
+        <w:rFonts w:ascii="Courier New" w:hAnsi="Courier New" w:cs="Courier New" w:hint="default"/>
+      </w:rPr>
+    </w:lvl>
+    <w:lvl w:ilvl="8" w:tplc="0C0A0005" w:tentative="1">
+      <w:start w:val="1"/>
+      <w:numFmt w:val="bullet"/>
+      <w:lvlText w:val=""/>
+      <w:lvlJc w:val="left"/>
+      <w:pPr>
+        <w:ind w:left="6480" w:hanging="360"/>
+      </w:pPr>
+      <w:rPr>
+        <w:rFonts w:ascii="Wingdings" w:hAnsi="Wingdings" w:hint="default"/>
+      </w:rPr>
+    </w:lvl>
+  </w:abstractNum>
+  <w:abstractNum w:abstractNumId="6" w15:restartNumberingAfterBreak="0">
     <w:nsid w:val="559739E5"/>
     <w:multiLevelType w:val="hybridMultilevel"/>
     <w:tmpl w:val="92EE293C"/>
@@ -9536,7 +10581,7 @@
       </w:rPr>
     </w:lvl>
   </w:abstractNum>
-  <w:abstractNum w:abstractNumId="6" w15:restartNumberingAfterBreak="0">
+  <w:abstractNum w:abstractNumId="7" w15:restartNumberingAfterBreak="0">
     <w:nsid w:val="5B3848E0"/>
     <w:multiLevelType w:val="hybridMultilevel"/>
     <w:tmpl w:val="089A552E"/>
@@ -9622,7 +10667,7 @@
       </w:pPr>
     </w:lvl>
   </w:abstractNum>
-  <w:abstractNum w:abstractNumId="7" w15:restartNumberingAfterBreak="0">
+  <w:abstractNum w:abstractNumId="8" w15:restartNumberingAfterBreak="0">
     <w:nsid w:val="5BDA7A02"/>
     <w:multiLevelType w:val="hybridMultilevel"/>
     <w:tmpl w:val="024ECB5E"/>
@@ -9736,7 +10781,7 @@
     </w:lvl>
   </w:abstractNum>
   <w:num w:numId="1">
-    <w:abstractNumId w:val="6"/>
+    <w:abstractNumId w:val="7"/>
   </w:num>
   <w:num w:numId="2">
     <w:abstractNumId w:val="2"/>
@@ -9751,12 +10796,15 @@
     <w:abstractNumId w:val="4"/>
   </w:num>
   <w:num w:numId="6">
-    <w:abstractNumId w:val="7"/>
+    <w:abstractNumId w:val="8"/>
   </w:num>
   <w:num w:numId="7">
     <w:abstractNumId w:val="3"/>
   </w:num>
   <w:num w:numId="8">
+    <w:abstractNumId w:val="6"/>
+  </w:num>
+  <w:num w:numId="9">
     <w:abstractNumId w:val="5"/>
   </w:num>
 </w:numbering>
@@ -10747,7 +11795,7 @@
 </file>
 
 <file path=customXml/itemProps2.xml><?xml version="1.0" encoding="utf-8"?>
-<ds:datastoreItem xmlns:ds="http://schemas.openxmlformats.org/officeDocument/2006/customXml" ds:itemID="{8F6FF740-F030-464D-AEF4-0197D85B490D}">
+<ds:datastoreItem xmlns:ds="http://schemas.openxmlformats.org/officeDocument/2006/customXml" ds:itemID="{594B910D-C913-4172-AF68-59081967BD0B}">
   <ds:schemaRefs>
     <ds:schemaRef ds:uri="http://schemas.openxmlformats.org/officeDocument/2006/bibliography"/>
   </ds:schemaRefs>

</xml_diff>